<commit_message>
New chapters of the thesis. 1.5 revolutions with full model
</commit_message>
<xml_diff>
--- a/Thesis_structure_v0_r2.docx
+++ b/Thesis_structure_v0_r2.docx
@@ -4585,18 +4585,38 @@
         </w:rPr>
         <w:t xml:space="preserve">will be utilized. </w:t>
       </w:r>
-    </w:p>
-    <w:p>
-      <w:pPr>
-        <w:rPr>
-          <w:lang w:val="en-US"/>
-        </w:rPr>
-      </w:pPr>
-      <w:r>
-        <w:rPr>
-          <w:lang w:val="en-US"/>
-        </w:rPr>
-        <w:t xml:space="preserve">Observations in such range requires sophisticated instrumentation. To be able to resolve the processes involved in planets formation, angular resolutions of less than 0.1 </w:t>
+      <w:r>
+        <w:rPr>
+          <w:lang w:val="en-US"/>
+        </w:rPr>
+        <w:t xml:space="preserve"> </w:t>
+      </w:r>
+      <w:r>
+        <w:rPr>
+          <w:lang w:val="en-US"/>
+        </w:rPr>
+        <w:t>[11]</w:t>
+      </w:r>
+    </w:p>
+    <w:p>
+      <w:pPr>
+        <w:rPr>
+          <w:lang w:val="en-US"/>
+        </w:rPr>
+      </w:pPr>
+      <w:proofErr w:type="gramStart"/>
+      <w:r>
+        <w:rPr>
+          <w:lang w:val="en-US"/>
+        </w:rPr>
+        <w:t>Observations in such range requires</w:t>
+      </w:r>
+      <w:proofErr w:type="gramEnd"/>
+      <w:r>
+        <w:rPr>
+          <w:lang w:val="en-US"/>
+        </w:rPr>
+        <w:t xml:space="preserve"> sophisticated instrumentation. To be able to resolve the processes involved in planets formation, angular resolutions of less than 0.1 </w:t>
       </w:r>
       <w:proofErr w:type="spellStart"/>
       <w:r>
@@ -4638,6 +4658,12 @@
           <w:lang w:val="en-US"/>
         </w:rPr>
         <w:t>, which are phase-shifted, in order to measure their interference.</w:t>
+      </w:r>
+      <w:r>
+        <w:rPr>
+          <w:lang w:val="en-US"/>
+        </w:rPr>
+        <w:t xml:space="preserve"> [11]</w:t>
       </w:r>
     </w:p>
     <w:p>
@@ -5122,10 +5148,178 @@
     </w:p>
     <w:p>
       <w:pPr>
-        <w:rPr>
-          <w:lang w:val="en-US" w:eastAsia="ru-RU"/>
-        </w:rPr>
-      </w:pPr>
+        <w:pStyle w:val="a5"/>
+        <w:rPr>
+          <w:color w:val="FF0000"/>
+          <w:lang w:val="en-US" w:eastAsia="ru-RU"/>
+        </w:rPr>
+      </w:pPr>
+    </w:p>
+    <w:p>
+      <w:pPr>
+        <w:rPr>
+          <w:lang w:val="en-US" w:eastAsia="ru-RU"/>
+        </w:rPr>
+      </w:pPr>
+      <w:r>
+        <w:rPr>
+          <w:lang w:val="en-US" w:eastAsia="ru-RU"/>
+        </w:rPr>
+        <w:t xml:space="preserve">Nowadays, a lot of studies related to </w:t>
+      </w:r>
+      <w:proofErr w:type="spellStart"/>
+      <w:r>
+        <w:rPr>
+          <w:lang w:val="en-US" w:eastAsia="ru-RU"/>
+        </w:rPr>
+        <w:t>astrodynamics</w:t>
+      </w:r>
+      <w:proofErr w:type="spellEnd"/>
+      <w:r>
+        <w:rPr>
+          <w:lang w:val="en-US" w:eastAsia="ru-RU"/>
+        </w:rPr>
+        <w:t xml:space="preserve"> use approximations like Circular-Restricted Three Body Problem or highly simplified force models to prove concepts or perform preliminary mission analysis. Such approximations allow for obtaining certain solutions and answer general questions. In terms of orbits around libration points almost all studies are done using aforementioned simplifications, thus making the majority of the problems’ solutions highly theoretical and not applicable in real life. </w:t>
+      </w:r>
+    </w:p>
+    <w:p>
+      <w:pPr>
+        <w:rPr>
+          <w:lang w:val="en-US" w:eastAsia="ru-RU"/>
+        </w:rPr>
+      </w:pPr>
+      <w:r>
+        <w:rPr>
+          <w:lang w:val="en-US" w:eastAsia="ru-RU"/>
+        </w:rPr>
+        <w:t xml:space="preserve">In this work the effect of such simplifications on the precision of </w:t>
+      </w:r>
+      <w:r>
+        <w:rPr>
+          <w:lang w:val="en-US" w:eastAsia="ru-RU"/>
+        </w:rPr>
+        <w:t xml:space="preserve">the </w:t>
+      </w:r>
+      <w:r>
+        <w:rPr>
+          <w:lang w:val="en-US" w:eastAsia="ru-RU"/>
+        </w:rPr>
+        <w:t xml:space="preserve">propagation </w:t>
+      </w:r>
+      <w:r>
+        <w:rPr>
+          <w:lang w:val="en-US" w:eastAsia="ru-RU"/>
+        </w:rPr>
+        <w:t>of the</w:t>
+      </w:r>
+      <w:r>
+        <w:rPr>
+          <w:lang w:val="en-US" w:eastAsia="ru-RU"/>
+        </w:rPr>
+        <w:t xml:space="preserve"> Halo orbit around second </w:t>
+      </w:r>
+      <w:proofErr w:type="spellStart"/>
+      <w:r>
+        <w:rPr>
+          <w:lang w:val="en-US" w:eastAsia="ru-RU"/>
+        </w:rPr>
+        <w:t>Lagrangian</w:t>
+      </w:r>
+      <w:proofErr w:type="spellEnd"/>
+      <w:r>
+        <w:rPr>
+          <w:lang w:val="en-US" w:eastAsia="ru-RU"/>
+        </w:rPr>
+        <w:t xml:space="preserve"> point of Sun/Earth-Moon syste</w:t>
+      </w:r>
+      <w:r>
+        <w:rPr>
+          <w:lang w:val="en-US" w:eastAsia="ru-RU"/>
+        </w:rPr>
+        <w:t>m will be studied</w:t>
+      </w:r>
+      <w:r>
+        <w:rPr>
+          <w:lang w:val="en-US" w:eastAsia="ru-RU"/>
+        </w:rPr>
+        <w:t xml:space="preserve">. </w:t>
+      </w:r>
+      <w:r>
+        <w:rPr>
+          <w:lang w:val="en-US" w:eastAsia="ru-RU"/>
+        </w:rPr>
+        <w:t>Precise orbit propagation implies taking into account as many relevant acceleration sources as possible. This</w:t>
+      </w:r>
+      <w:r>
+        <w:rPr>
+          <w:lang w:val="en-US" w:eastAsia="ru-RU"/>
+        </w:rPr>
+        <w:t xml:space="preserve"> especially important in terms o</w:t>
+      </w:r>
+      <w:r>
+        <w:rPr>
+          <w:lang w:val="en-US" w:eastAsia="ru-RU"/>
+        </w:rPr>
+        <w:t>f highly unstable orbits like the ones around collinear libration points. Even a small perturbation is enough to break the periodicity of the orbit. Therefore using highly simplified force model or especially CR3BP in such cases makes analysis too unrealistic.</w:t>
+      </w:r>
+    </w:p>
+    <w:p>
+      <w:pPr>
+        <w:rPr>
+          <w:lang w:val="en-US" w:eastAsia="ru-RU"/>
+        </w:rPr>
+      </w:pPr>
+      <w:r>
+        <w:rPr>
+          <w:lang w:val="en-US" w:eastAsia="ru-RU"/>
+        </w:rPr>
+        <w:t>For orbit propagation a variety of numerical integrators has been in use. Some of them have proven to pro</w:t>
+      </w:r>
+      <w:r>
+        <w:rPr>
+          <w:lang w:val="en-US" w:eastAsia="ru-RU"/>
+        </w:rPr>
+        <w:t xml:space="preserve">vide </w:t>
+      </w:r>
+      <w:r>
+        <w:rPr>
+          <w:lang w:val="en-US" w:eastAsia="ru-RU"/>
+        </w:rPr>
+        <w:t xml:space="preserve">very high accuracy. However, the accuracy of certain integrators strongly depends on a </w:t>
+      </w:r>
+      <w:r>
+        <w:rPr>
+          <w:lang w:val="en-US" w:eastAsia="ru-RU"/>
+        </w:rPr>
+        <w:t xml:space="preserve">particular problem, therefore one cannot say which one would be the best choice to propagate Halo orbit around libration points. </w:t>
+      </w:r>
+    </w:p>
+    <w:p>
+      <w:pPr>
+        <w:rPr>
+          <w:lang w:val="en-US" w:eastAsia="ru-RU"/>
+        </w:rPr>
+      </w:pPr>
+      <w:r>
+        <w:rPr>
+          <w:lang w:val="en-US" w:eastAsia="ru-RU"/>
+        </w:rPr>
+        <w:t xml:space="preserve">Creating a relatively simple </w:t>
+      </w:r>
+      <w:proofErr w:type="spellStart"/>
+      <w:r>
+        <w:rPr>
+          <w:lang w:val="en-US" w:eastAsia="ru-RU"/>
+        </w:rPr>
+        <w:t>Matlab</w:t>
+      </w:r>
+      <w:proofErr w:type="spellEnd"/>
+      <w:r>
+        <w:rPr>
+          <w:lang w:val="en-US" w:eastAsia="ru-RU"/>
+        </w:rPr>
+        <w:t>-environment allowing for Halo orbit propagation with high accuracy would facilitate the elaboration between different teams.</w:t>
+      </w:r>
     </w:p>
     <w:p>
       <w:pPr>
@@ -5581,7 +5775,7 @@
                     <a:blip r:embed="rId8" cstate="print">
                       <a:extLst>
                         <a:ext uri="{28A0092B-C50C-407E-A947-70E740481C1C}">
-                          <a14:useLocalDpi xmlns:a14="http://schemas.microsoft.com/office/drawing/2010/main" xmlns:wps="http://schemas.microsoft.com/office/word/2010/wordprocessingShape" xmlns:wpi="http://schemas.microsoft.com/office/word/2010/wordprocessingInk" xmlns:wpg="http://schemas.microsoft.com/office/word/2010/wordprocessingGroup" xmlns:w15="http://schemas.microsoft.com/office/word/2012/wordml" xmlns:w14="http://schemas.microsoft.com/office/word/2010/wordml" xmlns:w="http://schemas.openxmlformats.org/wordprocessingml/2006/main" xmlns:w10="urn:schemas-microsoft-com:office:word" xmlns:wp14="http://schemas.microsoft.com/office/word/2010/wordprocessingDrawing" xmlns:v="urn:schemas-microsoft-com:vml" xmlns:o="urn:schemas-microsoft-com:office:office" xmlns:mv="urn:schemas-microsoft-com:mac:vml" xmlns:mc="http://schemas.openxmlformats.org/markup-compatibility/2006" xmlns:mo="http://schemas.microsoft.com/office/mac/office/2008/main" xmlns:wpc="http://schemas.microsoft.com/office/word/2010/wordprocessingCanvas" xmlns="" xmlns:arto="http://schemas.microsoft.com/office/word/2006/arto" val="0"/>
+                          <a14:useLocalDpi xmlns:arto="http://schemas.microsoft.com/office/word/2006/arto" xmlns="" xmlns:wpc="http://schemas.microsoft.com/office/word/2010/wordprocessingCanvas" xmlns:mo="http://schemas.microsoft.com/office/mac/office/2008/main" xmlns:mc="http://schemas.openxmlformats.org/markup-compatibility/2006" xmlns:mv="urn:schemas-microsoft-com:mac:vml" xmlns:o="urn:schemas-microsoft-com:office:office" xmlns:v="urn:schemas-microsoft-com:vml" xmlns:wp14="http://schemas.microsoft.com/office/word/2010/wordprocessingDrawing" xmlns:w10="urn:schemas-microsoft-com:office:word" xmlns:w="http://schemas.openxmlformats.org/wordprocessingml/2006/main" xmlns:w14="http://schemas.microsoft.com/office/word/2010/wordml" xmlns:w15="http://schemas.microsoft.com/office/word/2012/wordml" xmlns:wpg="http://schemas.microsoft.com/office/word/2010/wordprocessingGroup" xmlns:wpi="http://schemas.microsoft.com/office/word/2010/wordprocessingInk" xmlns:wps="http://schemas.microsoft.com/office/word/2010/wordprocessingShape" xmlns:a14="http://schemas.microsoft.com/office/drawing/2010/main" val="0"/>
                         </a:ext>
                       </a:extLst>
                     </a:blip>
@@ -5923,7 +6117,7 @@
                     <a:blip r:embed="rId9" cstate="print">
                       <a:extLst>
                         <a:ext uri="{28A0092B-C50C-407E-A947-70E740481C1C}">
-                          <a14:useLocalDpi xmlns:a14="http://schemas.microsoft.com/office/drawing/2010/main" xmlns:wps="http://schemas.microsoft.com/office/word/2010/wordprocessingShape" xmlns:wpi="http://schemas.microsoft.com/office/word/2010/wordprocessingInk" xmlns:wpg="http://schemas.microsoft.com/office/word/2010/wordprocessingGroup" xmlns:w15="http://schemas.microsoft.com/office/word/2012/wordml" xmlns:w14="http://schemas.microsoft.com/office/word/2010/wordml" xmlns:w="http://schemas.openxmlformats.org/wordprocessingml/2006/main" xmlns:w10="urn:schemas-microsoft-com:office:word" xmlns:wp14="http://schemas.microsoft.com/office/word/2010/wordprocessingDrawing" xmlns:v="urn:schemas-microsoft-com:vml" xmlns:o="urn:schemas-microsoft-com:office:office" xmlns:mv="urn:schemas-microsoft-com:mac:vml" xmlns:mc="http://schemas.openxmlformats.org/markup-compatibility/2006" xmlns:mo="http://schemas.microsoft.com/office/mac/office/2008/main" xmlns:wpc="http://schemas.microsoft.com/office/word/2010/wordprocessingCanvas" xmlns="" xmlns:arto="http://schemas.microsoft.com/office/word/2006/arto" val="0"/>
+                          <a14:useLocalDpi xmlns:arto="http://schemas.microsoft.com/office/word/2006/arto" xmlns="" xmlns:wpc="http://schemas.microsoft.com/office/word/2010/wordprocessingCanvas" xmlns:mo="http://schemas.microsoft.com/office/mac/office/2008/main" xmlns:mc="http://schemas.openxmlformats.org/markup-compatibility/2006" xmlns:mv="urn:schemas-microsoft-com:mac:vml" xmlns:o="urn:schemas-microsoft-com:office:office" xmlns:v="urn:schemas-microsoft-com:vml" xmlns:wp14="http://schemas.microsoft.com/office/word/2010/wordprocessingDrawing" xmlns:w10="urn:schemas-microsoft-com:office:word" xmlns:w="http://schemas.openxmlformats.org/wordprocessingml/2006/main" xmlns:w14="http://schemas.microsoft.com/office/word/2010/wordml" xmlns:w15="http://schemas.microsoft.com/office/word/2012/wordml" xmlns:wpg="http://schemas.microsoft.com/office/word/2010/wordprocessingGroup" xmlns:wpi="http://schemas.microsoft.com/office/word/2010/wordprocessingInk" xmlns:wps="http://schemas.microsoft.com/office/word/2010/wordprocessingShape" xmlns:a14="http://schemas.microsoft.com/office/drawing/2010/main" val="0"/>
                         </a:ext>
                       </a:extLst>
                     </a:blip>
@@ -6003,7 +6197,7 @@
                     <a:blip r:embed="rId10" cstate="print">
                       <a:extLst>
                         <a:ext uri="{28A0092B-C50C-407E-A947-70E740481C1C}">
-                          <a14:useLocalDpi xmlns:a14="http://schemas.microsoft.com/office/drawing/2010/main" xmlns:wps="http://schemas.microsoft.com/office/word/2010/wordprocessingShape" xmlns:wpi="http://schemas.microsoft.com/office/word/2010/wordprocessingInk" xmlns:wpg="http://schemas.microsoft.com/office/word/2010/wordprocessingGroup" xmlns:w15="http://schemas.microsoft.com/office/word/2012/wordml" xmlns:w14="http://schemas.microsoft.com/office/word/2010/wordml" xmlns:w="http://schemas.openxmlformats.org/wordprocessingml/2006/main" xmlns:w10="urn:schemas-microsoft-com:office:word" xmlns:wp14="http://schemas.microsoft.com/office/word/2010/wordprocessingDrawing" xmlns:v="urn:schemas-microsoft-com:vml" xmlns:o="urn:schemas-microsoft-com:office:office" xmlns:mv="urn:schemas-microsoft-com:mac:vml" xmlns:mc="http://schemas.openxmlformats.org/markup-compatibility/2006" xmlns:mo="http://schemas.microsoft.com/office/mac/office/2008/main" xmlns:wpc="http://schemas.microsoft.com/office/word/2010/wordprocessingCanvas" xmlns="" xmlns:arto="http://schemas.microsoft.com/office/word/2006/arto" val="0"/>
+                          <a14:useLocalDpi xmlns:arto="http://schemas.microsoft.com/office/word/2006/arto" xmlns="" xmlns:wpc="http://schemas.microsoft.com/office/word/2010/wordprocessingCanvas" xmlns:mo="http://schemas.microsoft.com/office/mac/office/2008/main" xmlns:mc="http://schemas.openxmlformats.org/markup-compatibility/2006" xmlns:mv="urn:schemas-microsoft-com:mac:vml" xmlns:o="urn:schemas-microsoft-com:office:office" xmlns:v="urn:schemas-microsoft-com:vml" xmlns:wp14="http://schemas.microsoft.com/office/word/2010/wordprocessingDrawing" xmlns:w10="urn:schemas-microsoft-com:office:word" xmlns:w="http://schemas.openxmlformats.org/wordprocessingml/2006/main" xmlns:w14="http://schemas.microsoft.com/office/word/2010/wordml" xmlns:w15="http://schemas.microsoft.com/office/word/2012/wordml" xmlns:wpg="http://schemas.microsoft.com/office/word/2010/wordprocessingGroup" xmlns:wpi="http://schemas.microsoft.com/office/word/2010/wordprocessingInk" xmlns:wps="http://schemas.microsoft.com/office/word/2010/wordprocessingShape" xmlns:a14="http://schemas.microsoft.com/office/drawing/2010/main" val="0"/>
                         </a:ext>
                       </a:extLst>
                     </a:blip>
@@ -6084,7 +6278,7 @@
                     <a:blip r:embed="rId11" cstate="print">
                       <a:extLst>
                         <a:ext uri="{28A0092B-C50C-407E-A947-70E740481C1C}">
-                          <a14:useLocalDpi xmlns:a14="http://schemas.microsoft.com/office/drawing/2010/main" xmlns:wps="http://schemas.microsoft.com/office/word/2010/wordprocessingShape" xmlns:wpi="http://schemas.microsoft.com/office/word/2010/wordprocessingInk" xmlns:wpg="http://schemas.microsoft.com/office/word/2010/wordprocessingGroup" xmlns:w15="http://schemas.microsoft.com/office/word/2012/wordml" xmlns:w14="http://schemas.microsoft.com/office/word/2010/wordml" xmlns:w="http://schemas.openxmlformats.org/wordprocessingml/2006/main" xmlns:w10="urn:schemas-microsoft-com:office:word" xmlns:wp14="http://schemas.microsoft.com/office/word/2010/wordprocessingDrawing" xmlns:v="urn:schemas-microsoft-com:vml" xmlns:o="urn:schemas-microsoft-com:office:office" xmlns:mv="urn:schemas-microsoft-com:mac:vml" xmlns:mc="http://schemas.openxmlformats.org/markup-compatibility/2006" xmlns:mo="http://schemas.microsoft.com/office/mac/office/2008/main" xmlns:wpc="http://schemas.microsoft.com/office/word/2010/wordprocessingCanvas" xmlns="" xmlns:arto="http://schemas.microsoft.com/office/word/2006/arto" val="0"/>
+                          <a14:useLocalDpi xmlns:arto="http://schemas.microsoft.com/office/word/2006/arto" xmlns="" xmlns:wpc="http://schemas.microsoft.com/office/word/2010/wordprocessingCanvas" xmlns:mo="http://schemas.microsoft.com/office/mac/office/2008/main" xmlns:mc="http://schemas.openxmlformats.org/markup-compatibility/2006" xmlns:mv="urn:schemas-microsoft-com:mac:vml" xmlns:o="urn:schemas-microsoft-com:office:office" xmlns:v="urn:schemas-microsoft-com:vml" xmlns:wp14="http://schemas.microsoft.com/office/word/2010/wordprocessingDrawing" xmlns:w10="urn:schemas-microsoft-com:office:word" xmlns:w="http://schemas.openxmlformats.org/wordprocessingml/2006/main" xmlns:w14="http://schemas.microsoft.com/office/word/2010/wordml" xmlns:w15="http://schemas.microsoft.com/office/word/2012/wordml" xmlns:wpg="http://schemas.microsoft.com/office/word/2010/wordprocessingGroup" xmlns:wpi="http://schemas.microsoft.com/office/word/2010/wordprocessingInk" xmlns:wps="http://schemas.microsoft.com/office/word/2010/wordprocessingShape" xmlns:a14="http://schemas.microsoft.com/office/drawing/2010/main" val="0"/>
                         </a:ext>
                       </a:extLst>
                     </a:blip>
@@ -6165,7 +6359,7 @@
                     <a:blip r:embed="rId12" cstate="print">
                       <a:extLst>
                         <a:ext uri="{28A0092B-C50C-407E-A947-70E740481C1C}">
-                          <a14:useLocalDpi xmlns:a14="http://schemas.microsoft.com/office/drawing/2010/main" xmlns:wps="http://schemas.microsoft.com/office/word/2010/wordprocessingShape" xmlns:wpi="http://schemas.microsoft.com/office/word/2010/wordprocessingInk" xmlns:wpg="http://schemas.microsoft.com/office/word/2010/wordprocessingGroup" xmlns:w15="http://schemas.microsoft.com/office/word/2012/wordml" xmlns:w14="http://schemas.microsoft.com/office/word/2010/wordml" xmlns:w="http://schemas.openxmlformats.org/wordprocessingml/2006/main" xmlns:w10="urn:schemas-microsoft-com:office:word" xmlns:wp14="http://schemas.microsoft.com/office/word/2010/wordprocessingDrawing" xmlns:v="urn:schemas-microsoft-com:vml" xmlns:o="urn:schemas-microsoft-com:office:office" xmlns:mv="urn:schemas-microsoft-com:mac:vml" xmlns:mc="http://schemas.openxmlformats.org/markup-compatibility/2006" xmlns:mo="http://schemas.microsoft.com/office/mac/office/2008/main" xmlns:wpc="http://schemas.microsoft.com/office/word/2010/wordprocessingCanvas" xmlns="" xmlns:arto="http://schemas.microsoft.com/office/word/2006/arto" val="0"/>
+                          <a14:useLocalDpi xmlns:arto="http://schemas.microsoft.com/office/word/2006/arto" xmlns="" xmlns:wpc="http://schemas.microsoft.com/office/word/2010/wordprocessingCanvas" xmlns:mo="http://schemas.microsoft.com/office/mac/office/2008/main" xmlns:mc="http://schemas.openxmlformats.org/markup-compatibility/2006" xmlns:mv="urn:schemas-microsoft-com:mac:vml" xmlns:o="urn:schemas-microsoft-com:office:office" xmlns:v="urn:schemas-microsoft-com:vml" xmlns:wp14="http://schemas.microsoft.com/office/word/2010/wordprocessingDrawing" xmlns:w10="urn:schemas-microsoft-com:office:word" xmlns:w="http://schemas.openxmlformats.org/wordprocessingml/2006/main" xmlns:w14="http://schemas.microsoft.com/office/word/2010/wordml" xmlns:w15="http://schemas.microsoft.com/office/word/2012/wordml" xmlns:wpg="http://schemas.microsoft.com/office/word/2010/wordprocessingGroup" xmlns:wpi="http://schemas.microsoft.com/office/word/2010/wordprocessingInk" xmlns:wps="http://schemas.microsoft.com/office/word/2010/wordprocessingShape" xmlns:a14="http://schemas.microsoft.com/office/drawing/2010/main" val="0"/>
                         </a:ext>
                       </a:extLst>
                     </a:blip>
@@ -6245,7 +6439,7 @@
                     <a:blip r:embed="rId13" cstate="print">
                       <a:extLst>
                         <a:ext uri="{28A0092B-C50C-407E-A947-70E740481C1C}">
-                          <a14:useLocalDpi xmlns:a14="http://schemas.microsoft.com/office/drawing/2010/main" xmlns:wps="http://schemas.microsoft.com/office/word/2010/wordprocessingShape" xmlns:wpi="http://schemas.microsoft.com/office/word/2010/wordprocessingInk" xmlns:wpg="http://schemas.microsoft.com/office/word/2010/wordprocessingGroup" xmlns:w15="http://schemas.microsoft.com/office/word/2012/wordml" xmlns:w14="http://schemas.microsoft.com/office/word/2010/wordml" xmlns:w="http://schemas.openxmlformats.org/wordprocessingml/2006/main" xmlns:w10="urn:schemas-microsoft-com:office:word" xmlns:wp14="http://schemas.microsoft.com/office/word/2010/wordprocessingDrawing" xmlns:v="urn:schemas-microsoft-com:vml" xmlns:o="urn:schemas-microsoft-com:office:office" xmlns:mv="urn:schemas-microsoft-com:mac:vml" xmlns:mc="http://schemas.openxmlformats.org/markup-compatibility/2006" xmlns:mo="http://schemas.microsoft.com/office/mac/office/2008/main" xmlns:wpc="http://schemas.microsoft.com/office/word/2010/wordprocessingCanvas" xmlns="" xmlns:arto="http://schemas.microsoft.com/office/word/2006/arto" val="0"/>
+                          <a14:useLocalDpi xmlns:arto="http://schemas.microsoft.com/office/word/2006/arto" xmlns="" xmlns:wpc="http://schemas.microsoft.com/office/word/2010/wordprocessingCanvas" xmlns:mo="http://schemas.microsoft.com/office/mac/office/2008/main" xmlns:mc="http://schemas.openxmlformats.org/markup-compatibility/2006" xmlns:mv="urn:schemas-microsoft-com:mac:vml" xmlns:o="urn:schemas-microsoft-com:office:office" xmlns:v="urn:schemas-microsoft-com:vml" xmlns:wp14="http://schemas.microsoft.com/office/word/2010/wordprocessingDrawing" xmlns:w10="urn:schemas-microsoft-com:office:word" xmlns:w="http://schemas.openxmlformats.org/wordprocessingml/2006/main" xmlns:w14="http://schemas.microsoft.com/office/word/2010/wordml" xmlns:w15="http://schemas.microsoft.com/office/word/2012/wordml" xmlns:wpg="http://schemas.microsoft.com/office/word/2010/wordprocessingGroup" xmlns:wpi="http://schemas.microsoft.com/office/word/2010/wordprocessingInk" xmlns:wps="http://schemas.microsoft.com/office/word/2010/wordprocessingShape" xmlns:a14="http://schemas.microsoft.com/office/drawing/2010/main" val="0"/>
                         </a:ext>
                       </a:extLst>
                     </a:blip>
@@ -6325,7 +6519,7 @@
                     <a:blip r:embed="rId14" cstate="print">
                       <a:extLst>
                         <a:ext uri="{28A0092B-C50C-407E-A947-70E740481C1C}">
-                          <a14:useLocalDpi xmlns:a14="http://schemas.microsoft.com/office/drawing/2010/main" xmlns:wps="http://schemas.microsoft.com/office/word/2010/wordprocessingShape" xmlns:wpi="http://schemas.microsoft.com/office/word/2010/wordprocessingInk" xmlns:wpg="http://schemas.microsoft.com/office/word/2010/wordprocessingGroup" xmlns:w15="http://schemas.microsoft.com/office/word/2012/wordml" xmlns:w14="http://schemas.microsoft.com/office/word/2010/wordml" xmlns:w="http://schemas.openxmlformats.org/wordprocessingml/2006/main" xmlns:w10="urn:schemas-microsoft-com:office:word" xmlns:wp14="http://schemas.microsoft.com/office/word/2010/wordprocessingDrawing" xmlns:v="urn:schemas-microsoft-com:vml" xmlns:o="urn:schemas-microsoft-com:office:office" xmlns:mv="urn:schemas-microsoft-com:mac:vml" xmlns:mc="http://schemas.openxmlformats.org/markup-compatibility/2006" xmlns:mo="http://schemas.microsoft.com/office/mac/office/2008/main" xmlns:wpc="http://schemas.microsoft.com/office/word/2010/wordprocessingCanvas" xmlns="" xmlns:arto="http://schemas.microsoft.com/office/word/2006/arto" val="0"/>
+                          <a14:useLocalDpi xmlns:arto="http://schemas.microsoft.com/office/word/2006/arto" xmlns="" xmlns:wpc="http://schemas.microsoft.com/office/word/2010/wordprocessingCanvas" xmlns:mo="http://schemas.microsoft.com/office/mac/office/2008/main" xmlns:mc="http://schemas.openxmlformats.org/markup-compatibility/2006" xmlns:mv="urn:schemas-microsoft-com:mac:vml" xmlns:o="urn:schemas-microsoft-com:office:office" xmlns:v="urn:schemas-microsoft-com:vml" xmlns:wp14="http://schemas.microsoft.com/office/word/2010/wordprocessingDrawing" xmlns:w10="urn:schemas-microsoft-com:office:word" xmlns:w="http://schemas.openxmlformats.org/wordprocessingml/2006/main" xmlns:w14="http://schemas.microsoft.com/office/word/2010/wordml" xmlns:w15="http://schemas.microsoft.com/office/word/2012/wordml" xmlns:wpg="http://schemas.microsoft.com/office/word/2010/wordprocessingGroup" xmlns:wpi="http://schemas.microsoft.com/office/word/2010/wordprocessingInk" xmlns:wps="http://schemas.microsoft.com/office/word/2010/wordprocessingShape" xmlns:a14="http://schemas.microsoft.com/office/drawing/2010/main" val="0"/>
                         </a:ext>
                       </a:extLst>
                     </a:blip>
@@ -6405,7 +6599,7 @@
                     <a:blip r:embed="rId15" cstate="print">
                       <a:extLst>
                         <a:ext uri="{28A0092B-C50C-407E-A947-70E740481C1C}">
-                          <a14:useLocalDpi xmlns:a14="http://schemas.microsoft.com/office/drawing/2010/main" xmlns:wps="http://schemas.microsoft.com/office/word/2010/wordprocessingShape" xmlns:wpi="http://schemas.microsoft.com/office/word/2010/wordprocessingInk" xmlns:wpg="http://schemas.microsoft.com/office/word/2010/wordprocessingGroup" xmlns:w15="http://schemas.microsoft.com/office/word/2012/wordml" xmlns:w14="http://schemas.microsoft.com/office/word/2010/wordml" xmlns:w="http://schemas.openxmlformats.org/wordprocessingml/2006/main" xmlns:w10="urn:schemas-microsoft-com:office:word" xmlns:wp14="http://schemas.microsoft.com/office/word/2010/wordprocessingDrawing" xmlns:v="urn:schemas-microsoft-com:vml" xmlns:o="urn:schemas-microsoft-com:office:office" xmlns:mv="urn:schemas-microsoft-com:mac:vml" xmlns:mc="http://schemas.openxmlformats.org/markup-compatibility/2006" xmlns:mo="http://schemas.microsoft.com/office/mac/office/2008/main" xmlns:wpc="http://schemas.microsoft.com/office/word/2010/wordprocessingCanvas" xmlns="" xmlns:arto="http://schemas.microsoft.com/office/word/2006/arto" val="0"/>
+                          <a14:useLocalDpi xmlns:arto="http://schemas.microsoft.com/office/word/2006/arto" xmlns="" xmlns:wpc="http://schemas.microsoft.com/office/word/2010/wordprocessingCanvas" xmlns:mo="http://schemas.microsoft.com/office/mac/office/2008/main" xmlns:mc="http://schemas.openxmlformats.org/markup-compatibility/2006" xmlns:mv="urn:schemas-microsoft-com:mac:vml" xmlns:o="urn:schemas-microsoft-com:office:office" xmlns:v="urn:schemas-microsoft-com:vml" xmlns:wp14="http://schemas.microsoft.com/office/word/2010/wordprocessingDrawing" xmlns:w10="urn:schemas-microsoft-com:office:word" xmlns:w="http://schemas.openxmlformats.org/wordprocessingml/2006/main" xmlns:w14="http://schemas.microsoft.com/office/word/2010/wordml" xmlns:w15="http://schemas.microsoft.com/office/word/2012/wordml" xmlns:wpg="http://schemas.microsoft.com/office/word/2010/wordprocessingGroup" xmlns:wpi="http://schemas.microsoft.com/office/word/2010/wordprocessingInk" xmlns:wps="http://schemas.microsoft.com/office/word/2010/wordprocessingShape" xmlns:a14="http://schemas.microsoft.com/office/drawing/2010/main" val="0"/>
                         </a:ext>
                       </a:extLst>
                     </a:blip>
@@ -6485,7 +6679,7 @@
                     <a:blip r:embed="rId16" cstate="print">
                       <a:extLst>
                         <a:ext uri="{28A0092B-C50C-407E-A947-70E740481C1C}">
-                          <a14:useLocalDpi xmlns:a14="http://schemas.microsoft.com/office/drawing/2010/main" xmlns:wps="http://schemas.microsoft.com/office/word/2010/wordprocessingShape" xmlns:wpi="http://schemas.microsoft.com/office/word/2010/wordprocessingInk" xmlns:wpg="http://schemas.microsoft.com/office/word/2010/wordprocessingGroup" xmlns:w15="http://schemas.microsoft.com/office/word/2012/wordml" xmlns:w14="http://schemas.microsoft.com/office/word/2010/wordml" xmlns:w="http://schemas.openxmlformats.org/wordprocessingml/2006/main" xmlns:w10="urn:schemas-microsoft-com:office:word" xmlns:wp14="http://schemas.microsoft.com/office/word/2010/wordprocessingDrawing" xmlns:v="urn:schemas-microsoft-com:vml" xmlns:o="urn:schemas-microsoft-com:office:office" xmlns:mv="urn:schemas-microsoft-com:mac:vml" xmlns:mc="http://schemas.openxmlformats.org/markup-compatibility/2006" xmlns:mo="http://schemas.microsoft.com/office/mac/office/2008/main" xmlns:wpc="http://schemas.microsoft.com/office/word/2010/wordprocessingCanvas" xmlns="" xmlns:arto="http://schemas.microsoft.com/office/word/2006/arto" val="0"/>
+                          <a14:useLocalDpi xmlns:arto="http://schemas.microsoft.com/office/word/2006/arto" xmlns="" xmlns:wpc="http://schemas.microsoft.com/office/word/2010/wordprocessingCanvas" xmlns:mo="http://schemas.microsoft.com/office/mac/office/2008/main" xmlns:mc="http://schemas.openxmlformats.org/markup-compatibility/2006" xmlns:mv="urn:schemas-microsoft-com:mac:vml" xmlns:o="urn:schemas-microsoft-com:office:office" xmlns:v="urn:schemas-microsoft-com:vml" xmlns:wp14="http://schemas.microsoft.com/office/word/2010/wordprocessingDrawing" xmlns:w10="urn:schemas-microsoft-com:office:word" xmlns:w="http://schemas.openxmlformats.org/wordprocessingml/2006/main" xmlns:w14="http://schemas.microsoft.com/office/word/2010/wordml" xmlns:w15="http://schemas.microsoft.com/office/word/2012/wordml" xmlns:wpg="http://schemas.microsoft.com/office/word/2010/wordprocessingGroup" xmlns:wpi="http://schemas.microsoft.com/office/word/2010/wordprocessingInk" xmlns:wps="http://schemas.microsoft.com/office/word/2010/wordprocessingShape" xmlns:a14="http://schemas.microsoft.com/office/drawing/2010/main" val="0"/>
                         </a:ext>
                       </a:extLst>
                     </a:blip>
@@ -6579,7 +6773,7 @@
                     <a:blip r:embed="rId17" cstate="print">
                       <a:extLst>
                         <a:ext uri="{28A0092B-C50C-407E-A947-70E740481C1C}">
-                          <a14:useLocalDpi xmlns:a14="http://schemas.microsoft.com/office/drawing/2010/main" xmlns:wps="http://schemas.microsoft.com/office/word/2010/wordprocessingShape" xmlns:wpi="http://schemas.microsoft.com/office/word/2010/wordprocessingInk" xmlns:wpg="http://schemas.microsoft.com/office/word/2010/wordprocessingGroup" xmlns:w15="http://schemas.microsoft.com/office/word/2012/wordml" xmlns:w14="http://schemas.microsoft.com/office/word/2010/wordml" xmlns:w="http://schemas.openxmlformats.org/wordprocessingml/2006/main" xmlns:w10="urn:schemas-microsoft-com:office:word" xmlns:wp14="http://schemas.microsoft.com/office/word/2010/wordprocessingDrawing" xmlns:v="urn:schemas-microsoft-com:vml" xmlns:o="urn:schemas-microsoft-com:office:office" xmlns:mv="urn:schemas-microsoft-com:mac:vml" xmlns:mc="http://schemas.openxmlformats.org/markup-compatibility/2006" xmlns:mo="http://schemas.microsoft.com/office/mac/office/2008/main" xmlns:wpc="http://schemas.microsoft.com/office/word/2010/wordprocessingCanvas" xmlns="" xmlns:arto="http://schemas.microsoft.com/office/word/2006/arto" val="0"/>
+                          <a14:useLocalDpi xmlns:arto="http://schemas.microsoft.com/office/word/2006/arto" xmlns="" xmlns:wpc="http://schemas.microsoft.com/office/word/2010/wordprocessingCanvas" xmlns:mo="http://schemas.microsoft.com/office/mac/office/2008/main" xmlns:mc="http://schemas.openxmlformats.org/markup-compatibility/2006" xmlns:mv="urn:schemas-microsoft-com:mac:vml" xmlns:o="urn:schemas-microsoft-com:office:office" xmlns:v="urn:schemas-microsoft-com:vml" xmlns:wp14="http://schemas.microsoft.com/office/word/2010/wordprocessingDrawing" xmlns:w10="urn:schemas-microsoft-com:office:word" xmlns:w="http://schemas.openxmlformats.org/wordprocessingml/2006/main" xmlns:w14="http://schemas.microsoft.com/office/word/2010/wordml" xmlns:w15="http://schemas.microsoft.com/office/word/2012/wordml" xmlns:wpg="http://schemas.microsoft.com/office/word/2010/wordprocessingGroup" xmlns:wpi="http://schemas.microsoft.com/office/word/2010/wordprocessingInk" xmlns:wps="http://schemas.microsoft.com/office/word/2010/wordprocessingShape" xmlns:a14="http://schemas.microsoft.com/office/drawing/2010/main" val="0"/>
                         </a:ext>
                       </a:extLst>
                     </a:blip>
@@ -6680,7 +6874,7 @@
                     <a:blip r:embed="rId18" cstate="print">
                       <a:extLst>
                         <a:ext uri="{28A0092B-C50C-407E-A947-70E740481C1C}">
-                          <a14:useLocalDpi xmlns:a14="http://schemas.microsoft.com/office/drawing/2010/main" xmlns:wps="http://schemas.microsoft.com/office/word/2010/wordprocessingShape" xmlns:wpi="http://schemas.microsoft.com/office/word/2010/wordprocessingInk" xmlns:wpg="http://schemas.microsoft.com/office/word/2010/wordprocessingGroup" xmlns:w15="http://schemas.microsoft.com/office/word/2012/wordml" xmlns:w14="http://schemas.microsoft.com/office/word/2010/wordml" xmlns:w="http://schemas.openxmlformats.org/wordprocessingml/2006/main" xmlns:w10="urn:schemas-microsoft-com:office:word" xmlns:wp14="http://schemas.microsoft.com/office/word/2010/wordprocessingDrawing" xmlns:v="urn:schemas-microsoft-com:vml" xmlns:o="urn:schemas-microsoft-com:office:office" xmlns:mv="urn:schemas-microsoft-com:mac:vml" xmlns:mc="http://schemas.openxmlformats.org/markup-compatibility/2006" xmlns:mo="http://schemas.microsoft.com/office/mac/office/2008/main" xmlns:wpc="http://schemas.microsoft.com/office/word/2010/wordprocessingCanvas" xmlns="" xmlns:arto="http://schemas.microsoft.com/office/word/2006/arto" val="0"/>
+                          <a14:useLocalDpi xmlns:arto="http://schemas.microsoft.com/office/word/2006/arto" xmlns="" xmlns:wpc="http://schemas.microsoft.com/office/word/2010/wordprocessingCanvas" xmlns:mo="http://schemas.microsoft.com/office/mac/office/2008/main" xmlns:mc="http://schemas.openxmlformats.org/markup-compatibility/2006" xmlns:mv="urn:schemas-microsoft-com:mac:vml" xmlns:o="urn:schemas-microsoft-com:office:office" xmlns:v="urn:schemas-microsoft-com:vml" xmlns:wp14="http://schemas.microsoft.com/office/word/2010/wordprocessingDrawing" xmlns:w10="urn:schemas-microsoft-com:office:word" xmlns:w="http://schemas.openxmlformats.org/wordprocessingml/2006/main" xmlns:w14="http://schemas.microsoft.com/office/word/2010/wordml" xmlns:w15="http://schemas.microsoft.com/office/word/2012/wordml" xmlns:wpg="http://schemas.microsoft.com/office/word/2010/wordprocessingGroup" xmlns:wpi="http://schemas.microsoft.com/office/word/2010/wordprocessingInk" xmlns:wps="http://schemas.microsoft.com/office/word/2010/wordprocessingShape" xmlns:a14="http://schemas.microsoft.com/office/drawing/2010/main" val="0"/>
                         </a:ext>
                       </a:extLst>
                     </a:blip>
@@ -6774,7 +6968,7 @@
                     <a:blip r:embed="rId19" cstate="print">
                       <a:extLst>
                         <a:ext uri="{28A0092B-C50C-407E-A947-70E740481C1C}">
-                          <a14:useLocalDpi xmlns:a14="http://schemas.microsoft.com/office/drawing/2010/main" xmlns:wps="http://schemas.microsoft.com/office/word/2010/wordprocessingShape" xmlns:wpi="http://schemas.microsoft.com/office/word/2010/wordprocessingInk" xmlns:wpg="http://schemas.microsoft.com/office/word/2010/wordprocessingGroup" xmlns:w15="http://schemas.microsoft.com/office/word/2012/wordml" xmlns:w14="http://schemas.microsoft.com/office/word/2010/wordml" xmlns:w="http://schemas.openxmlformats.org/wordprocessingml/2006/main" xmlns:w10="urn:schemas-microsoft-com:office:word" xmlns:wp14="http://schemas.microsoft.com/office/word/2010/wordprocessingDrawing" xmlns:v="urn:schemas-microsoft-com:vml" xmlns:o="urn:schemas-microsoft-com:office:office" xmlns:mv="urn:schemas-microsoft-com:mac:vml" xmlns:mc="http://schemas.openxmlformats.org/markup-compatibility/2006" xmlns:mo="http://schemas.microsoft.com/office/mac/office/2008/main" xmlns:wpc="http://schemas.microsoft.com/office/word/2010/wordprocessingCanvas" xmlns="" xmlns:arto="http://schemas.microsoft.com/office/word/2006/arto" val="0"/>
+                          <a14:useLocalDpi xmlns:arto="http://schemas.microsoft.com/office/word/2006/arto" xmlns="" xmlns:wpc="http://schemas.microsoft.com/office/word/2010/wordprocessingCanvas" xmlns:mo="http://schemas.microsoft.com/office/mac/office/2008/main" xmlns:mc="http://schemas.openxmlformats.org/markup-compatibility/2006" xmlns:mv="urn:schemas-microsoft-com:mac:vml" xmlns:o="urn:schemas-microsoft-com:office:office" xmlns:v="urn:schemas-microsoft-com:vml" xmlns:wp14="http://schemas.microsoft.com/office/word/2010/wordprocessingDrawing" xmlns:w10="urn:schemas-microsoft-com:office:word" xmlns:w="http://schemas.openxmlformats.org/wordprocessingml/2006/main" xmlns:w14="http://schemas.microsoft.com/office/word/2010/wordml" xmlns:w15="http://schemas.microsoft.com/office/word/2012/wordml" xmlns:wpg="http://schemas.microsoft.com/office/word/2010/wordprocessingGroup" xmlns:wpi="http://schemas.microsoft.com/office/word/2010/wordprocessingInk" xmlns:wps="http://schemas.microsoft.com/office/word/2010/wordprocessingShape" xmlns:a14="http://schemas.microsoft.com/office/drawing/2010/main" val="0"/>
                         </a:ext>
                       </a:extLst>
                     </a:blip>
@@ -6880,7 +7074,7 @@
                     <a:blip r:embed="rId20" cstate="print">
                       <a:extLst>
                         <a:ext uri="{28A0092B-C50C-407E-A947-70E740481C1C}">
-                          <a14:useLocalDpi xmlns:a14="http://schemas.microsoft.com/office/drawing/2010/main" xmlns:wps="http://schemas.microsoft.com/office/word/2010/wordprocessingShape" xmlns:wpi="http://schemas.microsoft.com/office/word/2010/wordprocessingInk" xmlns:wpg="http://schemas.microsoft.com/office/word/2010/wordprocessingGroup" xmlns:w15="http://schemas.microsoft.com/office/word/2012/wordml" xmlns:w14="http://schemas.microsoft.com/office/word/2010/wordml" xmlns:w="http://schemas.openxmlformats.org/wordprocessingml/2006/main" xmlns:w10="urn:schemas-microsoft-com:office:word" xmlns:wp14="http://schemas.microsoft.com/office/word/2010/wordprocessingDrawing" xmlns:v="urn:schemas-microsoft-com:vml" xmlns:o="urn:schemas-microsoft-com:office:office" xmlns:mv="urn:schemas-microsoft-com:mac:vml" xmlns:mc="http://schemas.openxmlformats.org/markup-compatibility/2006" xmlns:mo="http://schemas.microsoft.com/office/mac/office/2008/main" xmlns:wpc="http://schemas.microsoft.com/office/word/2010/wordprocessingCanvas" xmlns="" xmlns:arto="http://schemas.microsoft.com/office/word/2006/arto" val="0"/>
+                          <a14:useLocalDpi xmlns:arto="http://schemas.microsoft.com/office/word/2006/arto" xmlns="" xmlns:wpc="http://schemas.microsoft.com/office/word/2010/wordprocessingCanvas" xmlns:mo="http://schemas.microsoft.com/office/mac/office/2008/main" xmlns:mc="http://schemas.openxmlformats.org/markup-compatibility/2006" xmlns:mv="urn:schemas-microsoft-com:mac:vml" xmlns:o="urn:schemas-microsoft-com:office:office" xmlns:v="urn:schemas-microsoft-com:vml" xmlns:wp14="http://schemas.microsoft.com/office/word/2010/wordprocessingDrawing" xmlns:w10="urn:schemas-microsoft-com:office:word" xmlns:w="http://schemas.openxmlformats.org/wordprocessingml/2006/main" xmlns:w14="http://schemas.microsoft.com/office/word/2010/wordml" xmlns:w15="http://schemas.microsoft.com/office/word/2012/wordml" xmlns:wpg="http://schemas.microsoft.com/office/word/2010/wordprocessingGroup" xmlns:wpi="http://schemas.microsoft.com/office/word/2010/wordprocessingInk" xmlns:wps="http://schemas.microsoft.com/office/word/2010/wordprocessingShape" xmlns:a14="http://schemas.microsoft.com/office/drawing/2010/main" val="0"/>
                         </a:ext>
                       </a:extLst>
                     </a:blip>
@@ -6960,7 +7154,7 @@
                     <a:blip r:embed="rId21" cstate="print">
                       <a:extLst>
                         <a:ext uri="{28A0092B-C50C-407E-A947-70E740481C1C}">
-                          <a14:useLocalDpi xmlns:a14="http://schemas.microsoft.com/office/drawing/2010/main" xmlns:wps="http://schemas.microsoft.com/office/word/2010/wordprocessingShape" xmlns:wpi="http://schemas.microsoft.com/office/word/2010/wordprocessingInk" xmlns:wpg="http://schemas.microsoft.com/office/word/2010/wordprocessingGroup" xmlns:w15="http://schemas.microsoft.com/office/word/2012/wordml" xmlns:w14="http://schemas.microsoft.com/office/word/2010/wordml" xmlns:w="http://schemas.openxmlformats.org/wordprocessingml/2006/main" xmlns:w10="urn:schemas-microsoft-com:office:word" xmlns:wp14="http://schemas.microsoft.com/office/word/2010/wordprocessingDrawing" xmlns:v="urn:schemas-microsoft-com:vml" xmlns:o="urn:schemas-microsoft-com:office:office" xmlns:mv="urn:schemas-microsoft-com:mac:vml" xmlns:mc="http://schemas.openxmlformats.org/markup-compatibility/2006" xmlns:mo="http://schemas.microsoft.com/office/mac/office/2008/main" xmlns:wpc="http://schemas.microsoft.com/office/word/2010/wordprocessingCanvas" xmlns="" xmlns:arto="http://schemas.microsoft.com/office/word/2006/arto" val="0"/>
+                          <a14:useLocalDpi xmlns:arto="http://schemas.microsoft.com/office/word/2006/arto" xmlns="" xmlns:wpc="http://schemas.microsoft.com/office/word/2010/wordprocessingCanvas" xmlns:mo="http://schemas.microsoft.com/office/mac/office/2008/main" xmlns:mc="http://schemas.openxmlformats.org/markup-compatibility/2006" xmlns:mv="urn:schemas-microsoft-com:mac:vml" xmlns:o="urn:schemas-microsoft-com:office:office" xmlns:v="urn:schemas-microsoft-com:vml" xmlns:wp14="http://schemas.microsoft.com/office/word/2010/wordprocessingDrawing" xmlns:w10="urn:schemas-microsoft-com:office:word" xmlns:w="http://schemas.openxmlformats.org/wordprocessingml/2006/main" xmlns:w14="http://schemas.microsoft.com/office/word/2010/wordml" xmlns:w15="http://schemas.microsoft.com/office/word/2012/wordml" xmlns:wpg="http://schemas.microsoft.com/office/word/2010/wordprocessingGroup" xmlns:wpi="http://schemas.microsoft.com/office/word/2010/wordprocessingInk" xmlns:wps="http://schemas.microsoft.com/office/word/2010/wordprocessingShape" xmlns:a14="http://schemas.microsoft.com/office/drawing/2010/main" val="0"/>
                         </a:ext>
                       </a:extLst>
                     </a:blip>
@@ -7040,7 +7234,7 @@
                     <a:blip r:embed="rId22" cstate="print">
                       <a:extLst>
                         <a:ext uri="{28A0092B-C50C-407E-A947-70E740481C1C}">
-                          <a14:useLocalDpi xmlns:a14="http://schemas.microsoft.com/office/drawing/2010/main" xmlns:wps="http://schemas.microsoft.com/office/word/2010/wordprocessingShape" xmlns:wpi="http://schemas.microsoft.com/office/word/2010/wordprocessingInk" xmlns:wpg="http://schemas.microsoft.com/office/word/2010/wordprocessingGroup" xmlns:w15="http://schemas.microsoft.com/office/word/2012/wordml" xmlns:w14="http://schemas.microsoft.com/office/word/2010/wordml" xmlns:w="http://schemas.openxmlformats.org/wordprocessingml/2006/main" xmlns:w10="urn:schemas-microsoft-com:office:word" xmlns:wp14="http://schemas.microsoft.com/office/word/2010/wordprocessingDrawing" xmlns:v="urn:schemas-microsoft-com:vml" xmlns:o="urn:schemas-microsoft-com:office:office" xmlns:mv="urn:schemas-microsoft-com:mac:vml" xmlns:mc="http://schemas.openxmlformats.org/markup-compatibility/2006" xmlns:mo="http://schemas.microsoft.com/office/mac/office/2008/main" xmlns:wpc="http://schemas.microsoft.com/office/word/2010/wordprocessingCanvas" xmlns="" xmlns:arto="http://schemas.microsoft.com/office/word/2006/arto" val="0"/>
+                          <a14:useLocalDpi xmlns:arto="http://schemas.microsoft.com/office/word/2006/arto" xmlns="" xmlns:wpc="http://schemas.microsoft.com/office/word/2010/wordprocessingCanvas" xmlns:mo="http://schemas.microsoft.com/office/mac/office/2008/main" xmlns:mc="http://schemas.openxmlformats.org/markup-compatibility/2006" xmlns:mv="urn:schemas-microsoft-com:mac:vml" xmlns:o="urn:schemas-microsoft-com:office:office" xmlns:v="urn:schemas-microsoft-com:vml" xmlns:wp14="http://schemas.microsoft.com/office/word/2010/wordprocessingDrawing" xmlns:w10="urn:schemas-microsoft-com:office:word" xmlns:w="http://schemas.openxmlformats.org/wordprocessingml/2006/main" xmlns:w14="http://schemas.microsoft.com/office/word/2010/wordml" xmlns:w15="http://schemas.microsoft.com/office/word/2012/wordml" xmlns:wpg="http://schemas.microsoft.com/office/word/2010/wordprocessingGroup" xmlns:wpi="http://schemas.microsoft.com/office/word/2010/wordprocessingInk" xmlns:wps="http://schemas.microsoft.com/office/word/2010/wordprocessingShape" xmlns:a14="http://schemas.microsoft.com/office/drawing/2010/main" val="0"/>
                         </a:ext>
                       </a:extLst>
                     </a:blip>
@@ -7141,7 +7335,7 @@
                     <a:blip r:embed="rId23" cstate="print">
                       <a:extLst>
                         <a:ext uri="{28A0092B-C50C-407E-A947-70E740481C1C}">
-                          <a14:useLocalDpi xmlns:a14="http://schemas.microsoft.com/office/drawing/2010/main" xmlns:wps="http://schemas.microsoft.com/office/word/2010/wordprocessingShape" xmlns:wpi="http://schemas.microsoft.com/office/word/2010/wordprocessingInk" xmlns:wpg="http://schemas.microsoft.com/office/word/2010/wordprocessingGroup" xmlns:w15="http://schemas.microsoft.com/office/word/2012/wordml" xmlns:w14="http://schemas.microsoft.com/office/word/2010/wordml" xmlns:w="http://schemas.openxmlformats.org/wordprocessingml/2006/main" xmlns:w10="urn:schemas-microsoft-com:office:word" xmlns:wp14="http://schemas.microsoft.com/office/word/2010/wordprocessingDrawing" xmlns:v="urn:schemas-microsoft-com:vml" xmlns:o="urn:schemas-microsoft-com:office:office" xmlns:mv="urn:schemas-microsoft-com:mac:vml" xmlns:mc="http://schemas.openxmlformats.org/markup-compatibility/2006" xmlns:mo="http://schemas.microsoft.com/office/mac/office/2008/main" xmlns:wpc="http://schemas.microsoft.com/office/word/2010/wordprocessingCanvas" xmlns="" xmlns:arto="http://schemas.microsoft.com/office/word/2006/arto" val="0"/>
+                          <a14:useLocalDpi xmlns:arto="http://schemas.microsoft.com/office/word/2006/arto" xmlns="" xmlns:wpc="http://schemas.microsoft.com/office/word/2010/wordprocessingCanvas" xmlns:mo="http://schemas.microsoft.com/office/mac/office/2008/main" xmlns:mc="http://schemas.openxmlformats.org/markup-compatibility/2006" xmlns:mv="urn:schemas-microsoft-com:mac:vml" xmlns:o="urn:schemas-microsoft-com:office:office" xmlns:v="urn:schemas-microsoft-com:vml" xmlns:wp14="http://schemas.microsoft.com/office/word/2010/wordprocessingDrawing" xmlns:w10="urn:schemas-microsoft-com:office:word" xmlns:w="http://schemas.openxmlformats.org/wordprocessingml/2006/main" xmlns:w14="http://schemas.microsoft.com/office/word/2010/wordml" xmlns:w15="http://schemas.microsoft.com/office/word/2012/wordml" xmlns:wpg="http://schemas.microsoft.com/office/word/2010/wordprocessingGroup" xmlns:wpi="http://schemas.microsoft.com/office/word/2010/wordprocessingInk" xmlns:wps="http://schemas.microsoft.com/office/word/2010/wordprocessingShape" xmlns:a14="http://schemas.microsoft.com/office/drawing/2010/main" val="0"/>
                         </a:ext>
                       </a:extLst>
                     </a:blip>
@@ -7221,7 +7415,7 @@
                     <a:blip r:embed="rId24" cstate="print">
                       <a:extLst>
                         <a:ext uri="{28A0092B-C50C-407E-A947-70E740481C1C}">
-                          <a14:useLocalDpi xmlns:a14="http://schemas.microsoft.com/office/drawing/2010/main" xmlns:wps="http://schemas.microsoft.com/office/word/2010/wordprocessingShape" xmlns:wpi="http://schemas.microsoft.com/office/word/2010/wordprocessingInk" xmlns:wpg="http://schemas.microsoft.com/office/word/2010/wordprocessingGroup" xmlns:w15="http://schemas.microsoft.com/office/word/2012/wordml" xmlns:w14="http://schemas.microsoft.com/office/word/2010/wordml" xmlns:w="http://schemas.openxmlformats.org/wordprocessingml/2006/main" xmlns:w10="urn:schemas-microsoft-com:office:word" xmlns:wp14="http://schemas.microsoft.com/office/word/2010/wordprocessingDrawing" xmlns:v="urn:schemas-microsoft-com:vml" xmlns:o="urn:schemas-microsoft-com:office:office" xmlns:mv="urn:schemas-microsoft-com:mac:vml" xmlns:mc="http://schemas.openxmlformats.org/markup-compatibility/2006" xmlns:mo="http://schemas.microsoft.com/office/mac/office/2008/main" xmlns:wpc="http://schemas.microsoft.com/office/word/2010/wordprocessingCanvas" xmlns="" xmlns:arto="http://schemas.microsoft.com/office/word/2006/arto" val="0"/>
+                          <a14:useLocalDpi xmlns:arto="http://schemas.microsoft.com/office/word/2006/arto" xmlns="" xmlns:wpc="http://schemas.microsoft.com/office/word/2010/wordprocessingCanvas" xmlns:mo="http://schemas.microsoft.com/office/mac/office/2008/main" xmlns:mc="http://schemas.openxmlformats.org/markup-compatibility/2006" xmlns:mv="urn:schemas-microsoft-com:mac:vml" xmlns:o="urn:schemas-microsoft-com:office:office" xmlns:v="urn:schemas-microsoft-com:vml" xmlns:wp14="http://schemas.microsoft.com/office/word/2010/wordprocessingDrawing" xmlns:w10="urn:schemas-microsoft-com:office:word" xmlns:w="http://schemas.openxmlformats.org/wordprocessingml/2006/main" xmlns:w14="http://schemas.microsoft.com/office/word/2010/wordml" xmlns:w15="http://schemas.microsoft.com/office/word/2012/wordml" xmlns:wpg="http://schemas.microsoft.com/office/word/2010/wordprocessingGroup" xmlns:wpi="http://schemas.microsoft.com/office/word/2010/wordprocessingInk" xmlns:wps="http://schemas.microsoft.com/office/word/2010/wordprocessingShape" xmlns:a14="http://schemas.microsoft.com/office/drawing/2010/main" val="0"/>
                         </a:ext>
                       </a:extLst>
                     </a:blip>
@@ -9970,7 +10164,7 @@
                     <a:blip r:embed="rId31" cstate="print">
                       <a:extLst>
                         <a:ext uri="{28A0092B-C50C-407E-A947-70E740481C1C}">
-                          <a14:useLocalDpi xmlns:a14="http://schemas.microsoft.com/office/drawing/2010/main" xmlns:wps="http://schemas.microsoft.com/office/word/2010/wordprocessingShape" xmlns:wpi="http://schemas.microsoft.com/office/word/2010/wordprocessingInk" xmlns:wpg="http://schemas.microsoft.com/office/word/2010/wordprocessingGroup" xmlns:w15="http://schemas.microsoft.com/office/word/2012/wordml" xmlns:w14="http://schemas.microsoft.com/office/word/2010/wordml" xmlns:w="http://schemas.openxmlformats.org/wordprocessingml/2006/main" xmlns:w10="urn:schemas-microsoft-com:office:word" xmlns:wp14="http://schemas.microsoft.com/office/word/2010/wordprocessingDrawing" xmlns:v="urn:schemas-microsoft-com:vml" xmlns:o="urn:schemas-microsoft-com:office:office" xmlns:mv="urn:schemas-microsoft-com:mac:vml" xmlns:mc="http://schemas.openxmlformats.org/markup-compatibility/2006" xmlns:mo="http://schemas.microsoft.com/office/mac/office/2008/main" xmlns:wpc="http://schemas.microsoft.com/office/word/2010/wordprocessingCanvas" xmlns="" xmlns:arto="http://schemas.microsoft.com/office/word/2006/arto" val="0"/>
+                          <a14:useLocalDpi xmlns:arto="http://schemas.microsoft.com/office/word/2006/arto" xmlns="" xmlns:wpc="http://schemas.microsoft.com/office/word/2010/wordprocessingCanvas" xmlns:mo="http://schemas.microsoft.com/office/mac/office/2008/main" xmlns:mc="http://schemas.openxmlformats.org/markup-compatibility/2006" xmlns:mv="urn:schemas-microsoft-com:mac:vml" xmlns:o="urn:schemas-microsoft-com:office:office" xmlns:v="urn:schemas-microsoft-com:vml" xmlns:wp14="http://schemas.microsoft.com/office/word/2010/wordprocessingDrawing" xmlns:w10="urn:schemas-microsoft-com:office:word" xmlns:w="http://schemas.openxmlformats.org/wordprocessingml/2006/main" xmlns:w14="http://schemas.microsoft.com/office/word/2010/wordml" xmlns:w15="http://schemas.microsoft.com/office/word/2012/wordml" xmlns:wpg="http://schemas.microsoft.com/office/word/2010/wordprocessingGroup" xmlns:wpi="http://schemas.microsoft.com/office/word/2010/wordprocessingInk" xmlns:wps="http://schemas.microsoft.com/office/word/2010/wordprocessingShape" xmlns:a14="http://schemas.microsoft.com/office/drawing/2010/main" val="0"/>
                         </a:ext>
                       </a:extLst>
                     </a:blip>
@@ -10417,7 +10611,7 @@
                     <a:blip r:embed="rId32" cstate="print">
                       <a:extLst>
                         <a:ext uri="{28A0092B-C50C-407E-A947-70E740481C1C}">
-                          <a14:useLocalDpi xmlns:a14="http://schemas.microsoft.com/office/drawing/2010/main" xmlns:wps="http://schemas.microsoft.com/office/word/2010/wordprocessingShape" xmlns:wpi="http://schemas.microsoft.com/office/word/2010/wordprocessingInk" xmlns:wpg="http://schemas.microsoft.com/office/word/2010/wordprocessingGroup" xmlns:w15="http://schemas.microsoft.com/office/word/2012/wordml" xmlns:w14="http://schemas.microsoft.com/office/word/2010/wordml" xmlns:w="http://schemas.openxmlformats.org/wordprocessingml/2006/main" xmlns:w10="urn:schemas-microsoft-com:office:word" xmlns:wp14="http://schemas.microsoft.com/office/word/2010/wordprocessingDrawing" xmlns:v="urn:schemas-microsoft-com:vml" xmlns:o="urn:schemas-microsoft-com:office:office" xmlns:mv="urn:schemas-microsoft-com:mac:vml" xmlns:mc="http://schemas.openxmlformats.org/markup-compatibility/2006" xmlns:mo="http://schemas.microsoft.com/office/mac/office/2008/main" xmlns:wpc="http://schemas.microsoft.com/office/word/2010/wordprocessingCanvas" xmlns="" xmlns:arto="http://schemas.microsoft.com/office/word/2006/arto" val="0"/>
+                          <a14:useLocalDpi xmlns:arto="http://schemas.microsoft.com/office/word/2006/arto" xmlns="" xmlns:wpc="http://schemas.microsoft.com/office/word/2010/wordprocessingCanvas" xmlns:mo="http://schemas.microsoft.com/office/mac/office/2008/main" xmlns:mc="http://schemas.openxmlformats.org/markup-compatibility/2006" xmlns:mv="urn:schemas-microsoft-com:mac:vml" xmlns:o="urn:schemas-microsoft-com:office:office" xmlns:v="urn:schemas-microsoft-com:vml" xmlns:wp14="http://schemas.microsoft.com/office/word/2010/wordprocessingDrawing" xmlns:w10="urn:schemas-microsoft-com:office:word" xmlns:w="http://schemas.openxmlformats.org/wordprocessingml/2006/main" xmlns:w14="http://schemas.microsoft.com/office/word/2010/wordml" xmlns:w15="http://schemas.microsoft.com/office/word/2012/wordml" xmlns:wpg="http://schemas.microsoft.com/office/word/2010/wordprocessingGroup" xmlns:wpi="http://schemas.microsoft.com/office/word/2010/wordprocessingInk" xmlns:wps="http://schemas.microsoft.com/office/word/2010/wordprocessingShape" xmlns:a14="http://schemas.microsoft.com/office/drawing/2010/main" val="0"/>
                         </a:ext>
                       </a:extLst>
                     </a:blip>
@@ -11960,7 +12154,13 @@
         <w:rPr>
           <w:lang w:val="en-US"/>
         </w:rPr>
-        <w:t>schocked</w:t>
+        <w:t>scho</w:t>
+      </w:r>
+      <w:r>
+        <w:rPr>
+          <w:lang w:val="en-US"/>
+        </w:rPr>
+        <w:t>cked</w:t>
       </w:r>
       <w:proofErr w:type="spellEnd"/>
       <w:r>
@@ -12112,7 +12312,19 @@
         <w:rPr>
           <w:lang w:val="en-US"/>
         </w:rPr>
-        <w:t xml:space="preserve">First of all the motion will be disturbed by the motion of the Moon about the Earth. The orbit of the Moo is inclined to the ecliptic by 5.145 degrees and the orbital plane </w:t>
+        <w:t>First of all the motion will be disturbed by the motion of the Moon about the Earth. The orbit of the Moo</w:t>
+      </w:r>
+      <w:r>
+        <w:rPr>
+          <w:lang w:val="en-US"/>
+        </w:rPr>
+        <w:t>n</w:t>
+      </w:r>
+      <w:r>
+        <w:rPr>
+          <w:lang w:val="en-US"/>
+        </w:rPr>
+        <w:t xml:space="preserve"> is inclined to the ecliptic by 5.145 degrees and the orbital plane </w:t>
       </w:r>
       <w:proofErr w:type="spellStart"/>
       <w:r>
@@ -12142,8 +12354,8 @@
         </w:rPr>
         <w:drawing>
           <wp:inline distT="0" distB="0" distL="0" distR="0">
-            <wp:extent cx="5564206" cy="2045935"/>
-            <wp:effectExtent l="19050" t="0" r="0" b="0"/>
+            <wp:extent cx="5305827" cy="1666875"/>
+            <wp:effectExtent l="19050" t="0" r="9123" b="0"/>
             <wp:docPr id="27" name="Рисунок 6"/>
             <wp:cNvGraphicFramePr>
               <a:graphicFrameLocks xmlns:a="http://schemas.openxmlformats.org/drawingml/2006/main" noChangeAspect="1"/>
@@ -12167,7 +12379,7 @@
                   <pic:spPr bwMode="auto">
                     <a:xfrm>
                       <a:off x="0" y="0"/>
-                      <a:ext cx="5575936" cy="2050248"/>
+                      <a:ext cx="5318549" cy="1670872"/>
                     </a:xfrm>
                     <a:prstGeom prst="rect">
                       <a:avLst/>
@@ -12251,10 +12463,9 @@
           <w:noProof/>
           <w:lang w:eastAsia="ru-RU"/>
         </w:rPr>
-        <w:lastRenderedPageBreak/>
         <w:drawing>
           <wp:inline distT="0" distB="0" distL="0" distR="0">
-            <wp:extent cx="5663978" cy="1820657"/>
+            <wp:extent cx="5429250" cy="1745204"/>
             <wp:effectExtent l="19050" t="0" r="0" b="0"/>
             <wp:docPr id="28" name="Рисунок 7"/>
             <wp:cNvGraphicFramePr>
@@ -12279,7 +12490,7 @@
                   <pic:spPr bwMode="auto">
                     <a:xfrm>
                       <a:off x="0" y="0"/>
-                      <a:ext cx="5661867" cy="1819978"/>
+                      <a:ext cx="5431348" cy="1745878"/>
                     </a:xfrm>
                     <a:prstGeom prst="rect">
                       <a:avLst/>
@@ -12309,6 +12520,7 @@
         <w:rPr>
           <w:lang w:val="en-US"/>
         </w:rPr>
+        <w:lastRenderedPageBreak/>
         <w:t>Table 2. Single-Planet Maximum Perturbations and Synodic Periods [4]</w:t>
       </w:r>
     </w:p>
@@ -12375,30 +12587,633 @@
         <w:rPr>
           <w:lang w:val="en-US"/>
         </w:rPr>
-        <w:t xml:space="preserve"> the average values for SRP around L2:</w:t>
-      </w:r>
-    </w:p>
-    <w:p>
-      <w:pPr>
-        <w:rPr>
-          <w:lang w:val="en-US"/>
-        </w:rPr>
-      </w:pPr>
-      <w:proofErr w:type="spellStart"/>
-      <w:r>
-        <w:rPr>
-          <w:lang w:val="en-US"/>
-        </w:rPr>
-        <w:t>gSRP</w:t>
-      </w:r>
-      <w:proofErr w:type="spellEnd"/>
-      <w:r>
-        <w:rPr>
-          <w:lang w:val="en-US"/>
-        </w:rPr>
-        <w:t xml:space="preserve"> ~ 1.5 * 10^-12 km/s2</w:t>
-      </w:r>
-    </w:p>
+        <w:t xml:space="preserve"> the a</w:t>
+      </w:r>
+      <w:r>
+        <w:rPr>
+          <w:lang w:val="en-US"/>
+        </w:rPr>
+        <w:t>verage values for SRP around L2 is ~1.5 * 10^-12 km/s2</w:t>
+      </w:r>
+    </w:p>
+    <w:p>
+      <w:pPr>
+        <w:pStyle w:val="3"/>
+        <w:rPr>
+          <w:lang w:val="en-US"/>
+        </w:rPr>
+      </w:pPr>
+      <w:r>
+        <w:rPr>
+          <w:lang w:val="en-US"/>
+        </w:rPr>
+        <w:t>Forces taken into account</w:t>
+      </w:r>
+    </w:p>
+    <w:p>
+      <w:pPr>
+        <w:rPr>
+          <w:lang w:val="en-US"/>
+        </w:rPr>
+      </w:pPr>
+      <w:r>
+        <w:rPr>
+          <w:lang w:val="en-US"/>
+        </w:rPr>
+        <w:t>After review or the environmental characteristics around L2 point the following forces will be taken into account with the following approximate magnitudes:</w:t>
+      </w:r>
+    </w:p>
+    <w:tbl>
+      <w:tblPr>
+        <w:tblStyle w:val="af0"/>
+        <w:tblW w:w="0" w:type="auto"/>
+        <w:tblLook w:val="04A0"/>
+      </w:tblPr>
+      <w:tblGrid>
+        <w:gridCol w:w="3190"/>
+        <w:gridCol w:w="4998"/>
+      </w:tblGrid>
+      <w:tr>
+        <w:trPr>
+          <w:trHeight w:val="841"/>
+        </w:trPr>
+        <w:tc>
+          <w:tcPr>
+            <w:tcW w:w="3190" w:type="dxa"/>
+            <w:shd w:val="clear" w:color="auto" w:fill="F2F2F2" w:themeFill="background1" w:themeFillShade="F2"/>
+            <w:vAlign w:val="center"/>
+          </w:tcPr>
+          <w:p>
+            <w:pPr>
+              <w:tabs>
+                <w:tab w:val="center" w:pos="1487"/>
+              </w:tabs>
+              <w:jc w:val="center"/>
+              <w:rPr>
+                <w:lang w:val="en-US"/>
+              </w:rPr>
+            </w:pPr>
+            <w:r>
+              <w:rPr>
+                <w:lang w:val="en-US"/>
+              </w:rPr>
+              <w:t>Source</w:t>
+            </w:r>
+          </w:p>
+        </w:tc>
+        <w:tc>
+          <w:tcPr>
+            <w:tcW w:w="4998" w:type="dxa"/>
+            <w:shd w:val="clear" w:color="auto" w:fill="F2F2F2" w:themeFill="background1" w:themeFillShade="F2"/>
+            <w:vAlign w:val="center"/>
+          </w:tcPr>
+          <w:p>
+            <w:pPr>
+              <w:jc w:val="center"/>
+              <w:rPr>
+                <w:lang w:val="en-US"/>
+              </w:rPr>
+            </w:pPr>
+            <w:r>
+              <w:rPr>
+                <w:lang w:val="en-US"/>
+              </w:rPr>
+              <w:t xml:space="preserve">Expected max. </w:t>
+            </w:r>
+            <w:proofErr w:type="gramStart"/>
+            <w:r>
+              <w:rPr>
+                <w:lang w:val="en-US"/>
+              </w:rPr>
+              <w:t>acceleration</w:t>
+            </w:r>
+            <w:proofErr w:type="gramEnd"/>
+            <w:r>
+              <w:rPr>
+                <w:lang w:val="en-US"/>
+              </w:rPr>
+              <w:t xml:space="preserve"> (approx), km/s2. Scalar value</w:t>
+            </w:r>
+          </w:p>
+        </w:tc>
+      </w:tr>
+      <w:tr>
+        <w:trPr>
+          <w:trHeight w:val="402"/>
+        </w:trPr>
+        <w:tc>
+          <w:tcPr>
+            <w:tcW w:w="8188" w:type="dxa"/>
+            <w:gridSpan w:val="2"/>
+            <w:vAlign w:val="center"/>
+          </w:tcPr>
+          <w:p>
+            <w:pPr>
+              <w:jc w:val="center"/>
+              <w:rPr>
+                <w:b/>
+                <w:lang w:val="en-US"/>
+              </w:rPr>
+            </w:pPr>
+            <w:r>
+              <w:rPr>
+                <w:b/>
+                <w:lang w:val="en-US"/>
+              </w:rPr>
+              <w:t>Gravitational Perturbations</w:t>
+            </w:r>
+          </w:p>
+        </w:tc>
+      </w:tr>
+      <w:tr>
+        <w:tc>
+          <w:tcPr>
+            <w:tcW w:w="3190" w:type="dxa"/>
+          </w:tcPr>
+          <w:p>
+            <w:pPr>
+              <w:rPr>
+                <w:lang w:val="en-US"/>
+              </w:rPr>
+            </w:pPr>
+            <w:r>
+              <w:rPr>
+                <w:lang w:val="en-US"/>
+              </w:rPr>
+              <w:t>Sun/Earth/Moon</w:t>
+            </w:r>
+          </w:p>
+        </w:tc>
+        <w:tc>
+          <w:tcPr>
+            <w:tcW w:w="4998" w:type="dxa"/>
+          </w:tcPr>
+          <w:p>
+            <w:pPr>
+              <w:rPr>
+                <w:lang w:val="en-US"/>
+              </w:rPr>
+            </w:pPr>
+            <m:oMathPara>
+              <m:oMath>
+                <m:sSup>
+                  <m:sSupPr>
+                    <m:ctrlPr>
+                      <w:rPr>
+                        <w:rFonts w:ascii="Cambria Math" w:hAnsi="Cambria Math"/>
+                        <w:i/>
+                        <w:sz w:val="22"/>
+                        <w:lang w:val="en-US"/>
+                      </w:rPr>
+                    </m:ctrlPr>
+                  </m:sSupPr>
+                  <m:e>
+                    <m:r>
+                      <w:rPr>
+                        <w:rFonts w:ascii="Cambria Math" w:hAnsi="Cambria Math"/>
+                        <w:lang w:val="en-US"/>
+                      </w:rPr>
+                      <m:t>5.99*10</m:t>
+                    </m:r>
+                  </m:e>
+                  <m:sup>
+                    <m:r>
+                      <w:rPr>
+                        <w:rFonts w:ascii="Cambria Math" w:hAnsi="Cambria Math"/>
+                        <w:lang w:val="en-US"/>
+                      </w:rPr>
+                      <m:t>-6</m:t>
+                    </m:r>
+                  </m:sup>
+                </m:sSup>
+              </m:oMath>
+            </m:oMathPara>
+          </w:p>
+        </w:tc>
+      </w:tr>
+      <w:tr>
+        <w:tc>
+          <w:tcPr>
+            <w:tcW w:w="3190" w:type="dxa"/>
+          </w:tcPr>
+          <w:p>
+            <w:pPr>
+              <w:rPr>
+                <w:lang w:val="en-US"/>
+              </w:rPr>
+            </w:pPr>
+            <w:r>
+              <w:rPr>
+                <w:lang w:val="en-US"/>
+              </w:rPr>
+              <w:t>Jupiter</w:t>
+            </w:r>
+          </w:p>
+        </w:tc>
+        <w:tc>
+          <w:tcPr>
+            <w:tcW w:w="4998" w:type="dxa"/>
+          </w:tcPr>
+          <w:p>
+            <w:pPr>
+              <w:rPr>
+                <w:lang w:val="en-US"/>
+              </w:rPr>
+            </w:pPr>
+            <m:oMathPara>
+              <m:oMath>
+                <m:sSup>
+                  <m:sSupPr>
+                    <m:ctrlPr>
+                      <w:rPr>
+                        <w:rFonts w:ascii="Cambria Math" w:hAnsi="Cambria Math"/>
+                        <w:i/>
+                        <w:sz w:val="22"/>
+                        <w:lang w:val="en-US"/>
+                      </w:rPr>
+                    </m:ctrlPr>
+                  </m:sSupPr>
+                  <m:e>
+                    <m:r>
+                      <w:rPr>
+                        <w:rFonts w:ascii="Cambria Math" w:hAnsi="Cambria Math"/>
+                        <w:lang w:val="en-US"/>
+                      </w:rPr>
+                      <m:t>3.67*10</m:t>
+                    </m:r>
+                  </m:e>
+                  <m:sup>
+                    <m:r>
+                      <w:rPr>
+                        <w:rFonts w:ascii="Cambria Math" w:hAnsi="Cambria Math"/>
+                        <w:lang w:val="en-US"/>
+                      </w:rPr>
+                      <m:t>-10</m:t>
+                    </m:r>
+                  </m:sup>
+                </m:sSup>
+              </m:oMath>
+            </m:oMathPara>
+          </w:p>
+        </w:tc>
+      </w:tr>
+      <w:tr>
+        <w:tc>
+          <w:tcPr>
+            <w:tcW w:w="3190" w:type="dxa"/>
+          </w:tcPr>
+          <w:p>
+            <w:pPr>
+              <w:rPr>
+                <w:lang w:val="en-US"/>
+              </w:rPr>
+            </w:pPr>
+            <w:r>
+              <w:rPr>
+                <w:lang w:val="en-US"/>
+              </w:rPr>
+              <w:t>Venus</w:t>
+            </w:r>
+          </w:p>
+        </w:tc>
+        <w:tc>
+          <w:tcPr>
+            <w:tcW w:w="4998" w:type="dxa"/>
+          </w:tcPr>
+          <w:p>
+            <w:pPr>
+              <w:rPr>
+                <w:lang w:val="en-US"/>
+              </w:rPr>
+            </w:pPr>
+            <m:oMathPara>
+              <m:oMath>
+                <m:sSup>
+                  <m:sSupPr>
+                    <m:ctrlPr>
+                      <w:rPr>
+                        <w:rFonts w:ascii="Cambria Math" w:hAnsi="Cambria Math"/>
+                        <w:i/>
+                        <w:sz w:val="22"/>
+                        <w:lang w:val="en-US"/>
+                      </w:rPr>
+                    </m:ctrlPr>
+                  </m:sSupPr>
+                  <m:e>
+                    <m:r>
+                      <w:rPr>
+                        <w:rFonts w:ascii="Cambria Math" w:hAnsi="Cambria Math"/>
+                        <w:lang w:val="en-US"/>
+                      </w:rPr>
+                      <m:t>2.08*10</m:t>
+                    </m:r>
+                  </m:e>
+                  <m:sup>
+                    <m:r>
+                      <w:rPr>
+                        <w:rFonts w:ascii="Cambria Math" w:hAnsi="Cambria Math"/>
+                        <w:lang w:val="en-US"/>
+                      </w:rPr>
+                      <m:t>-10</m:t>
+                    </m:r>
+                  </m:sup>
+                </m:sSup>
+              </m:oMath>
+            </m:oMathPara>
+          </w:p>
+        </w:tc>
+      </w:tr>
+      <w:tr>
+        <w:tc>
+          <w:tcPr>
+            <w:tcW w:w="3190" w:type="dxa"/>
+          </w:tcPr>
+          <w:p>
+            <w:pPr>
+              <w:rPr>
+                <w:lang w:val="en-US"/>
+              </w:rPr>
+            </w:pPr>
+            <w:r>
+              <w:rPr>
+                <w:lang w:val="en-US"/>
+              </w:rPr>
+              <w:t>Saturn</w:t>
+            </w:r>
+          </w:p>
+        </w:tc>
+        <w:tc>
+          <w:tcPr>
+            <w:tcW w:w="4998" w:type="dxa"/>
+          </w:tcPr>
+          <w:p>
+            <w:pPr>
+              <w:rPr>
+                <w:lang w:val="en-US"/>
+              </w:rPr>
+            </w:pPr>
+            <m:oMathPara>
+              <m:oMath>
+                <m:sSup>
+                  <m:sSupPr>
+                    <m:ctrlPr>
+                      <w:rPr>
+                        <w:rFonts w:ascii="Cambria Math" w:hAnsi="Cambria Math"/>
+                        <w:i/>
+                        <w:sz w:val="22"/>
+                        <w:lang w:val="en-US"/>
+                      </w:rPr>
+                    </m:ctrlPr>
+                  </m:sSupPr>
+                  <m:e>
+                    <m:r>
+                      <w:rPr>
+                        <w:rFonts w:ascii="Cambria Math" w:hAnsi="Cambria Math"/>
+                        <w:lang w:val="en-US"/>
+                      </w:rPr>
+                      <m:t>0.26*10</m:t>
+                    </m:r>
+                  </m:e>
+                  <m:sup>
+                    <m:r>
+                      <w:rPr>
+                        <w:rFonts w:ascii="Cambria Math" w:hAnsi="Cambria Math"/>
+                        <w:lang w:val="en-US"/>
+                      </w:rPr>
+                      <m:t>-10</m:t>
+                    </m:r>
+                  </m:sup>
+                </m:sSup>
+              </m:oMath>
+            </m:oMathPara>
+          </w:p>
+        </w:tc>
+      </w:tr>
+      <w:tr>
+        <w:trPr>
+          <w:trHeight w:val="70"/>
+        </w:trPr>
+        <w:tc>
+          <w:tcPr>
+            <w:tcW w:w="3190" w:type="dxa"/>
+          </w:tcPr>
+          <w:p>
+            <w:pPr>
+              <w:rPr>
+                <w:lang w:val="en-US"/>
+              </w:rPr>
+            </w:pPr>
+            <w:r>
+              <w:rPr>
+                <w:lang w:val="en-US"/>
+              </w:rPr>
+              <w:t>Mars</w:t>
+            </w:r>
+          </w:p>
+        </w:tc>
+        <w:tc>
+          <w:tcPr>
+            <w:tcW w:w="4998" w:type="dxa"/>
+          </w:tcPr>
+          <w:p>
+            <w:pPr>
+              <w:rPr>
+                <w:lang w:val="en-US"/>
+              </w:rPr>
+            </w:pPr>
+            <m:oMathPara>
+              <m:oMath>
+                <m:sSup>
+                  <m:sSupPr>
+                    <m:ctrlPr>
+                      <w:rPr>
+                        <w:rFonts w:ascii="Cambria Math" w:hAnsi="Cambria Math"/>
+                        <w:i/>
+                        <w:sz w:val="22"/>
+                        <w:lang w:val="en-US"/>
+                      </w:rPr>
+                    </m:ctrlPr>
+                  </m:sSupPr>
+                  <m:e>
+                    <m:r>
+                      <w:rPr>
+                        <w:rFonts w:ascii="Cambria Math" w:hAnsi="Cambria Math"/>
+                        <w:lang w:val="en-US"/>
+                      </w:rPr>
+                      <m:t>0.15*10</m:t>
+                    </m:r>
+                  </m:e>
+                  <m:sup>
+                    <m:r>
+                      <w:rPr>
+                        <w:rFonts w:ascii="Cambria Math" w:hAnsi="Cambria Math"/>
+                        <w:lang w:val="en-US"/>
+                      </w:rPr>
+                      <m:t>-10</m:t>
+                    </m:r>
+                  </m:sup>
+                </m:sSup>
+              </m:oMath>
+            </m:oMathPara>
+          </w:p>
+        </w:tc>
+      </w:tr>
+      <w:tr>
+        <w:tc>
+          <w:tcPr>
+            <w:tcW w:w="8188" w:type="dxa"/>
+            <w:gridSpan w:val="2"/>
+          </w:tcPr>
+          <w:p>
+            <w:pPr>
+              <w:jc w:val="center"/>
+              <w:rPr>
+                <w:b/>
+                <w:lang w:val="en-US"/>
+              </w:rPr>
+            </w:pPr>
+            <w:r>
+              <w:rPr>
+                <w:b/>
+                <w:lang w:val="en-US"/>
+              </w:rPr>
+              <w:t>Solar Radiation Pressure</w:t>
+            </w:r>
+          </w:p>
+        </w:tc>
+      </w:tr>
+      <w:tr>
+        <w:tc>
+          <w:tcPr>
+            <w:tcW w:w="3190" w:type="dxa"/>
+          </w:tcPr>
+          <w:p>
+            <w:pPr>
+              <w:rPr>
+                <w:lang w:val="en-US"/>
+              </w:rPr>
+            </w:pPr>
+            <w:r>
+              <w:rPr>
+                <w:lang w:val="en-US"/>
+              </w:rPr>
+              <w:t>SRP</w:t>
+            </w:r>
+          </w:p>
+        </w:tc>
+        <w:tc>
+          <w:tcPr>
+            <w:tcW w:w="4998" w:type="dxa"/>
+          </w:tcPr>
+          <w:p>
+            <w:pPr>
+              <w:rPr>
+                <w:lang w:val="en-US"/>
+              </w:rPr>
+            </w:pPr>
+            <m:oMathPara>
+              <m:oMath>
+                <m:sSup>
+                  <m:sSupPr>
+                    <m:ctrlPr>
+                      <w:rPr>
+                        <w:rFonts w:ascii="Cambria Math" w:hAnsi="Cambria Math"/>
+                        <w:i/>
+                        <w:sz w:val="22"/>
+                        <w:lang w:val="en-US"/>
+                      </w:rPr>
+                    </m:ctrlPr>
+                  </m:sSupPr>
+                  <m:e>
+                    <m:r>
+                      <w:rPr>
+                        <w:rFonts w:ascii="Cambria Math" w:hAnsi="Cambria Math"/>
+                        <w:lang w:val="en-US"/>
+                      </w:rPr>
+                      <m:t>1.5*10</m:t>
+                    </m:r>
+                  </m:e>
+                  <m:sup>
+                    <m:r>
+                      <w:rPr>
+                        <w:rFonts w:ascii="Cambria Math" w:hAnsi="Cambria Math"/>
+                        <w:lang w:val="en-US"/>
+                      </w:rPr>
+                      <m:t>-12</m:t>
+                    </m:r>
+                  </m:sup>
+                </m:sSup>
+              </m:oMath>
+            </m:oMathPara>
+          </w:p>
+        </w:tc>
+      </w:tr>
+      <w:tr>
+        <w:trPr>
+          <w:trHeight w:val="243"/>
+        </w:trPr>
+        <w:tc>
+          <w:tcPr>
+            <w:tcW w:w="8188" w:type="dxa"/>
+            <w:gridSpan w:val="2"/>
+          </w:tcPr>
+          <w:p>
+            <w:pPr>
+              <w:jc w:val="center"/>
+              <w:rPr>
+                <w:b/>
+                <w:lang w:val="en-US"/>
+              </w:rPr>
+            </w:pPr>
+            <w:r>
+              <w:rPr>
+                <w:b/>
+                <w:lang w:val="en-US"/>
+              </w:rPr>
+              <w:t>Thrust Forces</w:t>
+            </w:r>
+          </w:p>
+        </w:tc>
+      </w:tr>
+      <w:tr>
+        <w:tc>
+          <w:tcPr>
+            <w:tcW w:w="3190" w:type="dxa"/>
+          </w:tcPr>
+          <w:p>
+            <w:pPr>
+              <w:rPr>
+                <w:lang w:val="en-US"/>
+              </w:rPr>
+            </w:pPr>
+            <w:r>
+              <w:rPr>
+                <w:lang w:val="en-US"/>
+              </w:rPr>
+              <w:t>Maneuvers</w:t>
+            </w:r>
+          </w:p>
+        </w:tc>
+        <w:tc>
+          <w:tcPr>
+            <w:tcW w:w="4998" w:type="dxa"/>
+          </w:tcPr>
+          <w:p>
+            <w:pPr>
+              <w:rPr>
+                <w:lang w:val="en-US"/>
+              </w:rPr>
+            </w:pPr>
+            <w:r>
+              <w:rPr>
+                <w:lang w:val="en-US"/>
+              </w:rPr>
+              <w:t>Insert an average value</w:t>
+            </w:r>
+          </w:p>
+        </w:tc>
+      </w:tr>
+    </w:tbl>
     <w:p>
       <w:pPr>
         <w:rPr>
@@ -12550,7 +13365,6 @@
           <w:noProof/>
           <w:lang w:eastAsia="ru-RU"/>
         </w:rPr>
-        <w:lastRenderedPageBreak/>
         <w:drawing>
           <wp:inline distT="0" distB="0" distL="0" distR="0">
             <wp:extent cx="5589231" cy="1150089"/>
@@ -12766,6 +13580,7 @@
           <w:noProof/>
           <w:lang w:eastAsia="ru-RU"/>
         </w:rPr>
+        <w:lastRenderedPageBreak/>
         <w:drawing>
           <wp:inline distT="0" distB="0" distL="0" distR="0">
             <wp:extent cx="1541780" cy="712470"/>
@@ -12942,7 +13757,6 @@
           <w:noProof/>
           <w:lang w:eastAsia="ru-RU"/>
         </w:rPr>
-        <w:lastRenderedPageBreak/>
         <w:drawing>
           <wp:inline distT="0" distB="0" distL="0" distR="0">
             <wp:extent cx="2115820" cy="669925"/>
@@ -13099,6 +13913,7 @@
           <w:noProof/>
           <w:lang w:eastAsia="ru-RU"/>
         </w:rPr>
+        <w:lastRenderedPageBreak/>
         <w:drawing>
           <wp:inline distT="0" distB="0" distL="0" distR="0">
             <wp:extent cx="5940425" cy="2982346"/>
@@ -13273,7 +14088,6 @@
         <w:rPr>
           <w:lang w:val="en-US"/>
         </w:rPr>
-        <w:lastRenderedPageBreak/>
         <w:t>whereas in case of a reflecting surface, the force is not directed away from the Sun since no impulse is transferred in the direction parallel to the surface. Due to the reflected light rays, the impulse is twice as large. This results in the following formula for the reflecting surface:</w:t>
       </w:r>
     </w:p>
@@ -13457,6 +14271,7 @@
         <w:rPr>
           <w:lang w:val="en-US"/>
         </w:rPr>
+        <w:lastRenderedPageBreak/>
         <w:t>For reference, a table of typical reflectivity coefficients for selected satellite components, is below: [5]</w:t>
       </w:r>
     </w:p>
@@ -13751,6 +14566,7 @@
           <w:color w:val="111111"/>
           <w:lang w:val="en-US"/>
         </w:rPr>
+        <w:lastRenderedPageBreak/>
         <w:t>We will assume the surface area of the spacecraft is 1 m2 and mass is 6000 kg. Reflectivity coefficient is 0.8</w:t>
       </w:r>
     </w:p>
@@ -13893,34 +14709,6 @@
     </w:p>
     <w:p>
       <w:pPr>
-        <w:rPr>
-          <w:lang w:val="en-US"/>
-        </w:rPr>
-      </w:pPr>
-    </w:p>
-    <w:p>
-      <w:pPr>
-        <w:rPr>
-          <w:lang w:val="en-US"/>
-        </w:rPr>
-      </w:pPr>
-    </w:p>
-    <w:p>
-      <w:pPr>
-        <w:rPr>
-          <w:lang w:val="en-US"/>
-        </w:rPr>
-      </w:pPr>
-    </w:p>
-    <w:p>
-      <w:pPr>
-        <w:rPr>
-          <w:lang w:val="en-US"/>
-        </w:rPr>
-      </w:pPr>
-    </w:p>
-    <w:p>
-      <w:pPr>
         <w:pStyle w:val="3"/>
         <w:rPr>
           <w:lang w:val="en-US"/>
@@ -13931,7 +14719,6 @@
         <w:rPr>
           <w:lang w:val="en-US"/>
         </w:rPr>
-        <w:lastRenderedPageBreak/>
         <w:t>Spacecraft Maneuvers</w:t>
       </w:r>
       <w:bookmarkEnd w:id="226"/>
@@ -14181,7 +14968,14 @@
         <w:rPr>
           <w:lang w:val="en-US"/>
         </w:rPr>
-        <w:t xml:space="preserve">Total delta-V budget for the mission starting from the launch phase and including formation reconfiguration maneuvers can be found here - </w:t>
+        <w:t>Total delta-</w:t>
+      </w:r>
+      <w:r>
+        <w:rPr>
+          <w:lang w:val="en-US"/>
+        </w:rPr>
+        <w:lastRenderedPageBreak/>
+        <w:t xml:space="preserve">V budget for the mission starting from the launch phase and including formation reconfiguration maneuvers can be found here - </w:t>
       </w:r>
       <w:r>
         <w:rPr>
@@ -14429,7 +15223,6 @@
           <w:noProof/>
           <w:lang w:eastAsia="ru-RU"/>
         </w:rPr>
-        <w:lastRenderedPageBreak/>
         <w:drawing>
           <wp:inline distT="0" distB="0" distL="0" distR="0">
             <wp:extent cx="2514600" cy="314325"/>
@@ -14763,6 +15556,7 @@
           <w:color w:val="111111"/>
           <w:lang w:val="en-US"/>
         </w:rPr>
+        <w:lastRenderedPageBreak/>
         <w:t xml:space="preserve">One of the </w:t>
       </w:r>
       <w:r>
@@ -14980,7 +15774,6 @@
         <w:rPr>
           <w:lang w:val="en-US"/>
         </w:rPr>
-        <w:lastRenderedPageBreak/>
         <w:t xml:space="preserve">Method starts typically with some initial guess X0, compute f(x) and compare the resulting </w:t>
       </w:r>
       <w:r>
@@ -15197,6 +15990,7 @@
           <w:noProof/>
           <w:lang w:eastAsia="ru-RU"/>
         </w:rPr>
+        <w:lastRenderedPageBreak/>
         <w:drawing>
           <wp:inline distT="0" distB="0" distL="0" distR="0">
             <wp:extent cx="2019300" cy="1524000"/>
@@ -15271,63 +16065,6 @@
     </w:p>
     <w:p>
       <w:pPr>
-        <w:pStyle w:val="3"/>
-        <w:rPr>
-          <w:lang w:val="en-US"/>
-        </w:rPr>
-      </w:pPr>
-      <w:r>
-        <w:rPr>
-          <w:lang w:val="en-US"/>
-        </w:rPr>
-        <w:t xml:space="preserve">Force model </w:t>
-      </w:r>
-    </w:p>
-    <w:p>
-      <w:pPr>
-        <w:rPr>
-          <w:lang w:val="en-US"/>
-        </w:rPr>
-      </w:pPr>
-    </w:p>
-    <w:p>
-      <w:pPr>
-        <w:rPr>
-          <w:i/>
-          <w:lang w:val="en-US"/>
-        </w:rPr>
-      </w:pPr>
-      <w:r>
-        <w:rPr>
-          <w:i/>
-          <w:lang w:val="en-US"/>
-        </w:rPr>
-        <w:t xml:space="preserve">Final </w:t>
-      </w:r>
-      <w:r>
-        <w:rPr>
-          <w:i/>
-          <w:lang w:val="en-US"/>
-        </w:rPr>
-        <w:t>f</w:t>
-      </w:r>
-      <w:r>
-        <w:rPr>
-          <w:i/>
-          <w:lang w:val="en-US"/>
-        </w:rPr>
-        <w:t>ormula used</w:t>
-      </w:r>
-    </w:p>
-    <w:p>
-      <w:pPr>
-        <w:rPr>
-          <w:lang w:val="en-US"/>
-        </w:rPr>
-      </w:pPr>
-    </w:p>
-    <w:p>
-      <w:pPr>
         <w:rPr>
           <w:lang w:val="en-US"/>
         </w:rPr>
@@ -15339,7 +16076,6 @@
       </w:pPr>
       <w:bookmarkStart w:id="227" w:name="_Toc468651509"/>
       <w:r>
-        <w:lastRenderedPageBreak/>
         <w:t>Numerical Integration</w:t>
       </w:r>
       <w:bookmarkEnd w:id="227"/>
@@ -15572,7 +16308,15 @@
           <w:szCs w:val="28"/>
           <w:lang w:val="en-US"/>
         </w:rPr>
-        <w:t xml:space="preserve"> the topic one can refer to </w:t>
+        <w:t xml:space="preserve"> </w:t>
+      </w:r>
+      <w:r>
+        <w:rPr>
+          <w:szCs w:val="28"/>
+          <w:lang w:val="en-US"/>
+        </w:rPr>
+        <w:lastRenderedPageBreak/>
+        <w:t xml:space="preserve">the topic one can refer to </w:t>
       </w:r>
       <w:proofErr w:type="spellStart"/>
       <w:r>
@@ -15716,7 +16460,6 @@
           <w:szCs w:val="28"/>
           <w:lang w:val="en-US"/>
         </w:rPr>
-        <w:lastRenderedPageBreak/>
         <w:t xml:space="preserve"> </w:t>
       </w:r>
       <w:r>
@@ -16080,7 +16823,15 @@
           <w:szCs w:val="28"/>
           <w:lang w:val="en-US"/>
         </w:rPr>
-        <w:t>We cannot include an infinite number of terms and it can be not clear where to truncate the series. Also with complex functions one might have a hard time calculating the derivatives. The simplest solution is the basis for an Euler integrator, which takes into account only a first-order term of Taylor series: [1]</w:t>
+        <w:t xml:space="preserve">We cannot include an infinite number of terms and it can be not clear where to truncate the series. Also with complex functions one might have a hard time </w:t>
+      </w:r>
+      <w:r>
+        <w:rPr>
+          <w:szCs w:val="28"/>
+          <w:lang w:val="en-US"/>
+        </w:rPr>
+        <w:lastRenderedPageBreak/>
+        <w:t>calculating the derivatives. The simplest solution is the basis for an Euler integrator, which takes into account only a first-order term of Taylor series: [1]</w:t>
       </w:r>
     </w:p>
     <w:p>
@@ -16161,24 +16912,6 @@
     <w:p>
       <w:pPr>
         <w:rPr>
-          <w:b/>
-          <w:szCs w:val="28"/>
-          <w:lang w:val="en-US"/>
-        </w:rPr>
-      </w:pPr>
-    </w:p>
-    <w:p>
-      <w:pPr>
-        <w:rPr>
-          <w:b/>
-          <w:szCs w:val="28"/>
-          <w:lang w:val="en-US"/>
-        </w:rPr>
-      </w:pPr>
-    </w:p>
-    <w:p>
-      <w:pPr>
-        <w:rPr>
           <w:lang w:val="en-US" w:eastAsia="ru-RU"/>
         </w:rPr>
       </w:pPr>
@@ -16445,6 +17178,7 @@
           <w:szCs w:val="28"/>
           <w:lang w:val="en-US"/>
         </w:rPr>
+        <w:lastRenderedPageBreak/>
         <w:t xml:space="preserve"> </w:t>
       </w:r>
       <w:r>
@@ -16512,7 +17246,6 @@
           <w:szCs w:val="28"/>
           <w:lang w:val="en-US"/>
         </w:rPr>
-        <w:lastRenderedPageBreak/>
         <w:t xml:space="preserve">The formula is designed to approximate the exact solution up to terms of order h4 provided that </w:t>
       </w:r>
       <w:proofErr w:type="gramStart"/>
@@ -16748,6 +17481,7 @@
           <w:szCs w:val="28"/>
           <w:lang w:eastAsia="ru-RU"/>
         </w:rPr>
+        <w:lastRenderedPageBreak/>
         <w:drawing>
           <wp:inline distT="0" distB="0" distL="0" distR="0">
             <wp:extent cx="4000500" cy="1789275"/>
@@ -16807,7 +17541,6 @@
           <w:szCs w:val="28"/>
           <w:lang w:val="en-US"/>
         </w:rPr>
-        <w:lastRenderedPageBreak/>
         <w:t xml:space="preserve">The constants </w:t>
       </w:r>
       <w:proofErr w:type="spellStart"/>
@@ -17031,6 +17764,7 @@
         <w:rPr>
           <w:lang w:val="en-US" w:eastAsia="ru-RU"/>
         </w:rPr>
+        <w:lastRenderedPageBreak/>
         <w:t>Each step yields an error estimate:</w:t>
       </w:r>
     </w:p>
@@ -17144,7 +17878,6 @@
           <w:noProof/>
           <w:lang w:eastAsia="ru-RU"/>
         </w:rPr>
-        <w:lastRenderedPageBreak/>
         <w:drawing>
           <wp:inline distT="0" distB="0" distL="0" distR="0">
             <wp:extent cx="3733800" cy="657225"/>
@@ -17576,7 +18309,14 @@
         <w:rPr>
           <w:lang w:val="en-US" w:eastAsia="ru-RU"/>
         </w:rPr>
-        <w:t xml:space="preserve"> method. However, it is </w:t>
+        <w:t xml:space="preserve"> </w:t>
+      </w:r>
+      <w:r>
+        <w:rPr>
+          <w:lang w:val="en-US" w:eastAsia="ru-RU"/>
+        </w:rPr>
+        <w:lastRenderedPageBreak/>
+        <w:t xml:space="preserve">method. However, it is </w:t>
       </w:r>
       <w:r>
         <w:rPr>
@@ -17672,7 +18412,6 @@
         <w:rPr>
           <w:lang w:val="en-US" w:eastAsia="ru-RU"/>
         </w:rPr>
-        <w:lastRenderedPageBreak/>
         <w:t>In a first step</w:t>
       </w:r>
       <w:r>
@@ -18194,7 +18933,14 @@
         <w:rPr>
           <w:lang w:val="en-US" w:eastAsia="ru-RU"/>
         </w:rPr>
-        <w:t>, meaning that the solution is advanced with solution y(n+1) of order 5 while the solution of order four is used to obtain the local error estimate. Number 7 means t</w:t>
+        <w:t xml:space="preserve">, meaning that the solution is advanced with solution y(n+1) of order 5 while the solution of order four is used to obtain the local error </w:t>
+      </w:r>
+      <w:r>
+        <w:rPr>
+          <w:lang w:val="en-US" w:eastAsia="ru-RU"/>
+        </w:rPr>
+        <w:lastRenderedPageBreak/>
+        <w:t>estimate. Number 7 means t</w:t>
       </w:r>
       <w:r>
         <w:rPr>
@@ -18347,14 +19093,7 @@
         <w:rPr>
           <w:lang w:val="en-US" w:eastAsia="ru-RU"/>
         </w:rPr>
-        <w:t xml:space="preserve"> methods showing that when severe tolerances are required, </w:t>
-      </w:r>
-      <w:r>
-        <w:rPr>
-          <w:lang w:val="en-US" w:eastAsia="ru-RU"/>
-        </w:rPr>
-        <w:lastRenderedPageBreak/>
-        <w:t xml:space="preserve">pair 9(8) outperforms other numerical methods. However this conclusion is not </w:t>
+        <w:t xml:space="preserve"> methods showing that when severe tolerances are required, pair 9(8) outperforms other numerical methods. However this conclusion is not </w:t>
       </w:r>
       <w:proofErr w:type="spellStart"/>
       <w:r>
@@ -19434,6 +20173,164 @@
           <w:lang w:val="en-US" w:eastAsia="ru-RU"/>
         </w:rPr>
         <w:t xml:space="preserve">Three different force models were used to propagate the orbit. </w:t>
+      </w:r>
+    </w:p>
+    <w:p>
+      <w:pPr>
+        <w:rPr>
+          <w:rFonts w:eastAsiaTheme="minorEastAsia"/>
+          <w:lang w:val="en-US" w:eastAsia="ru-RU"/>
+        </w:rPr>
+      </w:pPr>
+      <m:oMath>
+        <m:acc>
+          <m:accPr>
+            <m:chr m:val="̈"/>
+            <m:ctrlPr>
+              <w:rPr>
+                <w:rFonts w:ascii="Cambria Math" w:hAnsi="Cambria Math"/>
+                <w:i/>
+                <w:lang w:val="en-US" w:eastAsia="ru-RU"/>
+              </w:rPr>
+            </m:ctrlPr>
+          </m:accPr>
+          <m:e>
+            <m:r>
+              <m:rPr>
+                <m:sty m:val="bi"/>
+              </m:rPr>
+              <w:rPr>
+                <w:rFonts w:ascii="Cambria Math" w:hAnsi="Cambria Math"/>
+                <w:lang w:val="en-US" w:eastAsia="ru-RU"/>
+              </w:rPr>
+              <m:t>r</m:t>
+            </m:r>
+          </m:e>
+        </m:acc>
+        <m:r>
+          <w:rPr>
+            <w:rFonts w:ascii="Cambria Math" w:eastAsiaTheme="minorEastAsia" w:hAnsi="Cambria Math"/>
+            <w:lang w:val="en-US" w:eastAsia="ru-RU"/>
+          </w:rPr>
+          <m:t xml:space="preserve"> </m:t>
+        </m:r>
+        <m:r>
+          <m:rPr>
+            <m:sty m:val="p"/>
+          </m:rPr>
+          <w:rPr>
+            <w:rFonts w:ascii="Cambria Math" w:eastAsiaTheme="minorEastAsia" w:hAnsi="Cambria Math"/>
+            <w:lang w:val="en-US" w:eastAsia="ru-RU"/>
+          </w:rPr>
+          <m:t>- acceleration of the satellite with respect to the center of the Earth</m:t>
+        </m:r>
+      </m:oMath>
+      <w:r>
+        <w:rPr>
+          <w:rFonts w:eastAsiaTheme="minorEastAsia"/>
+          <w:lang w:val="en-US" w:eastAsia="ru-RU"/>
+        </w:rPr>
+        <w:t xml:space="preserve"> </w:t>
+      </w:r>
+    </w:p>
+    <w:p>
+      <w:pPr>
+        <w:rPr>
+          <w:rFonts w:eastAsiaTheme="minorEastAsia"/>
+          <w:lang w:val="en-US" w:eastAsia="ru-RU"/>
+        </w:rPr>
+      </w:pPr>
+      <m:oMath>
+        <m:sSub>
+          <m:sSubPr>
+            <m:ctrlPr>
+              <w:rPr>
+                <w:rFonts w:ascii="Cambria Math" w:hAnsi="Cambria Math"/>
+                <w:i/>
+                <w:lang w:val="en-US" w:eastAsia="ru-RU"/>
+              </w:rPr>
+            </m:ctrlPr>
+          </m:sSubPr>
+          <m:e>
+            <m:r>
+              <w:rPr>
+                <w:rFonts w:ascii="Cambria Math" w:hAnsi="Cambria Math"/>
+                <w:lang w:val="en-US" w:eastAsia="ru-RU"/>
+              </w:rPr>
+              <m:t>μ</m:t>
+            </m:r>
+          </m:e>
+          <m:sub>
+            <m:r>
+              <w:rPr>
+                <w:rFonts w:ascii="Cambria Math" w:hAnsi="Cambria Math"/>
+                <w:lang w:val="en-US" w:eastAsia="ru-RU"/>
+              </w:rPr>
+              <m:t>celestial body</m:t>
+            </m:r>
+          </m:sub>
+        </m:sSub>
+        <m:r>
+          <w:rPr>
+            <w:rFonts w:ascii="Cambria Math" w:hAnsi="Cambria Math"/>
+            <w:lang w:val="en-US" w:eastAsia="ru-RU"/>
+          </w:rPr>
+          <m:t xml:space="preserve">- </m:t>
+        </m:r>
+        <m:r>
+          <m:rPr>
+            <m:sty m:val="p"/>
+          </m:rPr>
+          <w:rPr>
+            <w:rFonts w:ascii="Cambria Math" w:eastAsiaTheme="minorEastAsia" w:hAnsi="Cambria Math"/>
+            <w:lang w:val="en-US" w:eastAsia="ru-RU"/>
+          </w:rPr>
+          <m:t>gravitational constant of the corresponding celestial body</m:t>
+        </m:r>
+      </m:oMath>
+      <w:r>
+        <w:rPr>
+          <w:rFonts w:eastAsiaTheme="minorEastAsia"/>
+          <w:lang w:val="en-US" w:eastAsia="ru-RU"/>
+        </w:rPr>
+        <w:t xml:space="preserve"> </w:t>
+      </w:r>
+    </w:p>
+    <w:p>
+      <w:pPr>
+        <w:rPr>
+          <w:lang w:val="en-US" w:eastAsia="ru-RU"/>
+        </w:rPr>
+      </w:pPr>
+      <m:oMath>
+        <m:r>
+          <m:rPr>
+            <m:sty m:val="bi"/>
+          </m:rPr>
+          <w:rPr>
+            <w:rFonts w:ascii="Cambria Math" w:eastAsiaTheme="minorEastAsia" w:hAnsi="Cambria Math"/>
+            <w:lang w:val="en-US" w:eastAsia="ru-RU"/>
+          </w:rPr>
+          <m:t>r-</m:t>
+        </m:r>
+        <m:r>
+          <m:rPr>
+            <m:sty m:val="p"/>
+          </m:rPr>
+          <w:rPr>
+            <w:rFonts w:ascii="Cambria Math" w:eastAsiaTheme="minorEastAsia" w:hAnsi="Cambria Math"/>
+            <w:lang w:val="en-US" w:eastAsia="ru-RU"/>
+          </w:rPr>
+          <m:t>position vector of the satellite</m:t>
+        </m:r>
+      </m:oMath>
+      <w:r>
+        <w:rPr>
+          <w:rFonts w:eastAsiaTheme="minorEastAsia"/>
+          <w:b/>
+          <w:lang w:val="en-US" w:eastAsia="ru-RU"/>
+        </w:rPr>
+        <w:t xml:space="preserve"> </w:t>
       </w:r>
     </w:p>
     <w:p>
@@ -19576,17 +20473,7 @@
               <w:rFonts w:ascii="Cambria Math" w:eastAsiaTheme="minorEastAsia" w:hAnsi="Cambria Math"/>
               <w:lang w:val="en-US" w:eastAsia="ru-RU"/>
             </w:rPr>
-            <m:t>r</m:t>
-          </m:r>
-          <m:r>
-            <m:rPr>
-              <m:sty m:val="bi"/>
-            </m:rPr>
-            <w:rPr>
-              <w:rFonts w:ascii="Cambria Math" w:eastAsiaTheme="minorEastAsia" w:hAnsi="Cambria Math"/>
-              <w:lang w:val="en-US" w:eastAsia="ru-RU"/>
-            </w:rPr>
-            <m:t>+</m:t>
+            <m:t>r+</m:t>
           </m:r>
           <m:sSub>
             <m:sSubPr>
@@ -20302,17 +21189,7 @@
               <w:rFonts w:ascii="Cambria Math" w:eastAsiaTheme="minorEastAsia" w:hAnsi="Cambria Math"/>
               <w:lang w:val="en-US" w:eastAsia="ru-RU"/>
             </w:rPr>
-            <m:t>r</m:t>
-          </m:r>
-          <m:r>
-            <m:rPr>
-              <m:sty m:val="bi"/>
-            </m:rPr>
-            <w:rPr>
-              <w:rFonts w:ascii="Cambria Math" w:eastAsiaTheme="minorEastAsia" w:hAnsi="Cambria Math"/>
-              <w:lang w:val="en-US" w:eastAsia="ru-RU"/>
-            </w:rPr>
-            <m:t>+</m:t>
+            <m:t>r+</m:t>
           </m:r>
           <m:sSub>
             <m:sSubPr>
@@ -20687,7 +21564,14 @@
                           <w:rFonts w:ascii="Cambria Math" w:hAnsi="Cambria Math"/>
                           <w:lang w:val="en-US" w:eastAsia="ru-RU"/>
                         </w:rPr>
-                        <m:t>sun</m:t>
+                        <m:t>s</m:t>
+                      </m:r>
+                      <m:r>
+                        <w:rPr>
+                          <w:rFonts w:ascii="Cambria Math" w:hAnsi="Cambria Math"/>
+                          <w:lang w:val="en-US" w:eastAsia="ru-RU"/>
+                        </w:rPr>
+                        <m:t>un</m:t>
                       </m:r>
                     </m:sub>
                   </m:sSub>
@@ -20940,6 +21824,7 @@
     <w:p>
       <w:pPr>
         <w:rPr>
+          <w:rFonts w:eastAsiaTheme="minorEastAsia"/>
           <w:lang w:val="en-US" w:eastAsia="ru-RU"/>
         </w:rPr>
       </w:pPr>
@@ -21057,17 +21942,7 @@
               <w:rFonts w:ascii="Cambria Math" w:eastAsiaTheme="minorEastAsia" w:hAnsi="Cambria Math"/>
               <w:lang w:val="en-US" w:eastAsia="ru-RU"/>
             </w:rPr>
-            <m:t>r</m:t>
-          </m:r>
-          <m:r>
-            <m:rPr>
-              <m:sty m:val="bi"/>
-            </m:rPr>
-            <w:rPr>
-              <w:rFonts w:ascii="Cambria Math" w:eastAsiaTheme="minorEastAsia" w:hAnsi="Cambria Math"/>
-              <w:lang w:val="en-US" w:eastAsia="ru-RU"/>
-            </w:rPr>
-            <m:t>+</m:t>
+            <m:t>r+</m:t>
           </m:r>
           <m:sSub>
             <m:sSubPr>
@@ -21339,14 +22214,7 @@
                           <w:rFonts w:ascii="Cambria Math" w:hAnsi="Cambria Math"/>
                           <w:lang w:val="en-US" w:eastAsia="ru-RU"/>
                         </w:rPr>
-                        <m:t>m</m:t>
-                      </m:r>
-                      <m:r>
-                        <w:rPr>
-                          <w:rFonts w:ascii="Cambria Math" w:hAnsi="Cambria Math"/>
-                          <w:lang w:val="en-US" w:eastAsia="ru-RU"/>
-                        </w:rPr>
-                        <m:t>oon</m:t>
+                        <m:t>moon</m:t>
                       </m:r>
                     </m:sub>
                     <m:sup>
@@ -21623,14 +22491,7 @@
                           <w:rFonts w:ascii="Cambria Math" w:hAnsi="Cambria Math"/>
                           <w:lang w:val="en-US" w:eastAsia="ru-RU"/>
                         </w:rPr>
-                        <m:t>s</m:t>
-                      </m:r>
-                      <m:r>
-                        <w:rPr>
-                          <w:rFonts w:ascii="Cambria Math" w:hAnsi="Cambria Math"/>
-                          <w:lang w:val="en-US" w:eastAsia="ru-RU"/>
-                        </w:rPr>
-                        <m:t>un</m:t>
+                        <m:t>sun</m:t>
                       </m:r>
                     </m:sub>
                     <m:sup>
@@ -21679,7 +22540,7 @@
                   <w:rFonts w:ascii="Cambria Math" w:hAnsi="Cambria Math"/>
                   <w:lang w:val="en-US" w:eastAsia="ru-RU"/>
                 </w:rPr>
-                <m:t>Jupiter</m:t>
+                <m:t>jupiter</m:t>
               </m:r>
             </m:sub>
           </m:sSub>
@@ -21733,7 +22594,7 @@
                           <w:rFonts w:ascii="Cambria Math" w:hAnsi="Cambria Math"/>
                           <w:lang w:val="en-US" w:eastAsia="ru-RU"/>
                         </w:rPr>
-                        <m:t>Jupiter</m:t>
+                        <m:t>jupiter</m:t>
                       </m:r>
                     </m:sub>
                   </m:sSub>
@@ -21791,7 +22652,7 @@
                                   <w:rFonts w:ascii="Cambria Math" w:hAnsi="Cambria Math"/>
                                   <w:lang w:val="en-US" w:eastAsia="ru-RU"/>
                                 </w:rPr>
-                                <m:t>Jupiter</m:t>
+                                <m:t>jupiter</m:t>
                               </m:r>
                             </m:sub>
                           </m:sSub>
@@ -21873,7 +22734,7 @@
                           <w:rFonts w:ascii="Cambria Math" w:hAnsi="Cambria Math"/>
                           <w:lang w:val="en-US" w:eastAsia="ru-RU"/>
                         </w:rPr>
-                        <m:t>Jupiter</m:t>
+                        <m:t>jupiter</m:t>
                       </m:r>
                     </m:sub>
                   </m:sSub>
@@ -21907,14 +22768,7 @@
                           <w:rFonts w:ascii="Cambria Math" w:hAnsi="Cambria Math"/>
                           <w:lang w:val="en-US" w:eastAsia="ru-RU"/>
                         </w:rPr>
-                        <m:t>ju</m:t>
-                      </m:r>
-                      <m:r>
-                        <w:rPr>
-                          <w:rFonts w:ascii="Cambria Math" w:hAnsi="Cambria Math"/>
-                          <w:lang w:val="en-US" w:eastAsia="ru-RU"/>
-                        </w:rPr>
-                        <m:t>piter</m:t>
+                        <m:t>jupiter</m:t>
                       </m:r>
                     </m:sub>
                     <m:sup>
@@ -21963,7 +22817,7 @@
                   <w:rFonts w:ascii="Cambria Math" w:hAnsi="Cambria Math"/>
                   <w:lang w:val="en-US" w:eastAsia="ru-RU"/>
                 </w:rPr>
-                <m:t>sun</m:t>
+                <m:t>venus</m:t>
               </m:r>
             </m:sub>
           </m:sSub>
@@ -22017,7 +22871,7 @@
                           <w:rFonts w:ascii="Cambria Math" w:hAnsi="Cambria Math"/>
                           <w:lang w:val="en-US" w:eastAsia="ru-RU"/>
                         </w:rPr>
-                        <m:t>sun</m:t>
+                        <m:t>venus</m:t>
                       </m:r>
                     </m:sub>
                   </m:sSub>
@@ -22075,7 +22929,7 @@
                                   <w:rFonts w:ascii="Cambria Math" w:hAnsi="Cambria Math"/>
                                   <w:lang w:val="en-US" w:eastAsia="ru-RU"/>
                                 </w:rPr>
-                                <m:t>sun</m:t>
+                                <m:t>venus</m:t>
                               </m:r>
                             </m:sub>
                           </m:sSub>
@@ -22157,7 +23011,7 @@
                           <w:rFonts w:ascii="Cambria Math" w:hAnsi="Cambria Math"/>
                           <w:lang w:val="en-US" w:eastAsia="ru-RU"/>
                         </w:rPr>
-                        <m:t>sun</m:t>
+                        <m:t>venus</m:t>
                       </m:r>
                     </m:sub>
                   </m:sSub>
@@ -22191,7 +23045,7 @@
                           <w:rFonts w:ascii="Cambria Math" w:hAnsi="Cambria Math"/>
                           <w:lang w:val="en-US" w:eastAsia="ru-RU"/>
                         </w:rPr>
-                        <m:t>s</m:t>
+                        <m:t>venus</m:t>
                       </m:r>
                     </m:sub>
                     <m:sup>
@@ -22240,7 +23094,7 @@
                   <w:rFonts w:ascii="Cambria Math" w:hAnsi="Cambria Math"/>
                   <w:lang w:val="en-US" w:eastAsia="ru-RU"/>
                 </w:rPr>
-                <m:t>sun</m:t>
+                <m:t>mars</m:t>
               </m:r>
             </m:sub>
           </m:sSub>
@@ -22294,7 +23148,7 @@
                           <w:rFonts w:ascii="Cambria Math" w:hAnsi="Cambria Math"/>
                           <w:lang w:val="en-US" w:eastAsia="ru-RU"/>
                         </w:rPr>
-                        <m:t>sun</m:t>
+                        <m:t>mars</m:t>
                       </m:r>
                     </m:sub>
                   </m:sSub>
@@ -22352,7 +23206,7 @@
                                   <w:rFonts w:ascii="Cambria Math" w:hAnsi="Cambria Math"/>
                                   <w:lang w:val="en-US" w:eastAsia="ru-RU"/>
                                 </w:rPr>
-                                <m:t>sun</m:t>
+                                <m:t>mars</m:t>
                               </m:r>
                             </m:sub>
                           </m:sSub>
@@ -22434,7 +23288,7 @@
                           <w:rFonts w:ascii="Cambria Math" w:hAnsi="Cambria Math"/>
                           <w:lang w:val="en-US" w:eastAsia="ru-RU"/>
                         </w:rPr>
-                        <m:t>sun</m:t>
+                        <m:t>mars</m:t>
                       </m:r>
                     </m:sub>
                   </m:sSub>
@@ -22468,7 +23322,7 @@
                           <w:rFonts w:ascii="Cambria Math" w:hAnsi="Cambria Math"/>
                           <w:lang w:val="en-US" w:eastAsia="ru-RU"/>
                         </w:rPr>
-                        <m:t>s</m:t>
+                        <m:t>mars</m:t>
                       </m:r>
                     </m:sub>
                     <m:sup>
@@ -22490,7 +23344,7 @@
               <w:rFonts w:ascii="Cambria Math" w:hAnsi="Cambria Math"/>
               <w:lang w:val="en-US" w:eastAsia="ru-RU"/>
             </w:rPr>
-            <m:t xml:space="preserve">  </m:t>
+            <m:t xml:space="preserve"> +</m:t>
           </m:r>
           <m:sSub>
             <m:sSubPr>
@@ -22517,7 +23371,7 @@
                   <w:rFonts w:ascii="Cambria Math" w:hAnsi="Cambria Math"/>
                   <w:lang w:val="en-US" w:eastAsia="ru-RU"/>
                 </w:rPr>
-                <m:t>sun</m:t>
+                <m:t>saturn</m:t>
               </m:r>
             </m:sub>
           </m:sSub>
@@ -22571,7 +23425,14 @@
                           <w:rFonts w:ascii="Cambria Math" w:hAnsi="Cambria Math"/>
                           <w:lang w:val="en-US" w:eastAsia="ru-RU"/>
                         </w:rPr>
-                        <m:t>sun</m:t>
+                        <m:t>sa</m:t>
+                      </m:r>
+                      <m:r>
+                        <w:rPr>
+                          <w:rFonts w:ascii="Cambria Math" w:hAnsi="Cambria Math"/>
+                          <w:lang w:val="en-US" w:eastAsia="ru-RU"/>
+                        </w:rPr>
+                        <m:t>turn</m:t>
                       </m:r>
                     </m:sub>
                   </m:sSub>
@@ -22629,7 +23490,7 @@
                                   <w:rFonts w:ascii="Cambria Math" w:hAnsi="Cambria Math"/>
                                   <w:lang w:val="en-US" w:eastAsia="ru-RU"/>
                                 </w:rPr>
-                                <m:t>sun</m:t>
+                                <m:t>saturn</m:t>
                               </m:r>
                             </m:sub>
                           </m:sSub>
@@ -22711,7 +23572,7 @@
                           <w:rFonts w:ascii="Cambria Math" w:hAnsi="Cambria Math"/>
                           <w:lang w:val="en-US" w:eastAsia="ru-RU"/>
                         </w:rPr>
-                        <m:t>sun</m:t>
+                        <m:t>saturn</m:t>
                       </m:r>
                     </m:sub>
                   </m:sSub>
@@ -22745,7 +23606,7 @@
                           <w:rFonts w:ascii="Cambria Math" w:hAnsi="Cambria Math"/>
                           <w:lang w:val="en-US" w:eastAsia="ru-RU"/>
                         </w:rPr>
-                        <m:t>s</m:t>
+                        <m:t>saturn</m:t>
                       </m:r>
                     </m:sub>
                     <m:sup>
@@ -22807,12 +23668,27 @@
           <w:lang w:val="en-US" w:eastAsia="ru-RU"/>
         </w:rPr>
       </w:pPr>
+    </w:p>
+    <w:p>
+      <w:pPr>
+        <w:rPr>
+          <w:lang w:val="en-US" w:eastAsia="ru-RU"/>
+        </w:rPr>
+      </w:pPr>
+      <w:commentRangeStart w:id="234"/>
       <w:r>
         <w:rPr>
           <w:lang w:val="en-US" w:eastAsia="ru-RU"/>
         </w:rPr>
         <w:t>Thrust forces are not explicitly included in the force model but rather added as an additional velocity vector when a certain event during the integration occurs.</w:t>
       </w:r>
+      <w:commentRangeEnd w:id="234"/>
+      <w:r>
+        <w:rPr>
+          <w:rStyle w:val="a8"/>
+        </w:rPr>
+        <w:commentReference w:id="234"/>
+      </w:r>
     </w:p>
     <w:p>
       <w:pPr>
@@ -22825,143 +23701,143 @@
         <w:rPr>
           <w:lang w:val="en-US" w:eastAsia="ru-RU"/>
         </w:rPr>
+        <w:t xml:space="preserve">As can be seen from the gravitational </w:t>
+      </w:r>
+      <w:r>
+        <w:rPr>
+          <w:lang w:val="en-US" w:eastAsia="ru-RU"/>
+        </w:rPr>
+        <w:t>acceleration part of the equations, one need to obtain relative distances between the acting bodies at different epochs and the respective products of gravitational constant and masses of the bodies.</w:t>
+      </w:r>
+      <w:proofErr w:type="gramEnd"/>
+    </w:p>
+    <w:p>
+      <w:pPr>
+        <w:rPr>
+          <w:lang w:val="en-US" w:eastAsia="ru-RU"/>
+        </w:rPr>
+      </w:pPr>
+      <w:r>
+        <w:rPr>
+          <w:lang w:val="en-US" w:eastAsia="ru-RU"/>
+        </w:rPr>
+        <w:t xml:space="preserve">All the values required for the force model are measured with respect to the Earth </w:t>
+      </w:r>
+      <w:proofErr w:type="spellStart"/>
+      <w:r>
+        <w:rPr>
+          <w:lang w:val="en-US" w:eastAsia="ru-RU"/>
+        </w:rPr>
+        <w:t>barycenter</w:t>
+      </w:r>
+      <w:proofErr w:type="spellEnd"/>
+      <w:r>
+        <w:rPr>
+          <w:lang w:val="en-US" w:eastAsia="ru-RU"/>
+        </w:rPr>
+        <w:t xml:space="preserve">. That is an adequate choice since the Earth is the closest body that has the biggest influence on a spacecraft orbiting around second </w:t>
+      </w:r>
+      <w:proofErr w:type="spellStart"/>
+      <w:r>
+        <w:rPr>
+          <w:lang w:val="en-US" w:eastAsia="ru-RU"/>
+        </w:rPr>
+        <w:t>Lagranian</w:t>
+      </w:r>
+      <w:proofErr w:type="spellEnd"/>
+      <w:r>
+        <w:rPr>
+          <w:lang w:val="en-US" w:eastAsia="ru-RU"/>
+        </w:rPr>
+        <w:t xml:space="preserve"> point</w:t>
+      </w:r>
+      <w:r>
+        <w:rPr>
+          <w:lang w:val="en-US" w:eastAsia="ru-RU"/>
+        </w:rPr>
+        <w:t>, which makes it logical to make the Earth the primary body for the gravitation acceleration part of the force model.</w:t>
+      </w:r>
+      <w:r>
+        <w:rPr>
+          <w:lang w:val="en-US" w:eastAsia="ru-RU"/>
+        </w:rPr>
+        <w:t xml:space="preserve"> Besides, all the operating commands will be sent from the </w:t>
+      </w:r>
+      <w:r>
+        <w:rPr>
+          <w:lang w:val="en-US" w:eastAsia="ru-RU"/>
+        </w:rPr>
+        <w:t>Earth.</w:t>
+      </w:r>
+    </w:p>
+    <w:p>
+      <w:pPr>
+        <w:rPr>
+          <w:lang w:val="en-US" w:eastAsia="ru-RU"/>
+        </w:rPr>
+      </w:pPr>
+      <w:r>
+        <w:rPr>
+          <w:lang w:val="en-US" w:eastAsia="ru-RU"/>
+        </w:rPr>
+        <w:t xml:space="preserve">To obtain celestial bodies positions, </w:t>
+      </w:r>
+      <w:r>
+        <w:rPr>
+          <w:lang w:val="en-US" w:eastAsia="ru-RU"/>
+        </w:rPr>
+        <w:t>a well-known SPICE Toolkit from NASA will be utilized. The toolkit is offered in different programming languages: C, FORTRAN, IDL and MATLAB. The reference can be found here [22].</w:t>
+      </w:r>
+    </w:p>
+    <w:p>
+      <w:pPr>
+        <w:rPr>
+          <w:lang w:val="en-US" w:eastAsia="ru-RU"/>
+        </w:rPr>
+      </w:pPr>
+      <w:r>
+        <w:rPr>
+          <w:lang w:val="en-US" w:eastAsia="ru-RU"/>
+        </w:rPr>
+        <w:t>The primary SPICE data sets are called “kernels”. Kernels are composed of navigation and other ancillary information that has been structured and formatted for easy access and correct use by the planetary science and engineering communities. Kernels are produced by mission operation centers.</w:t>
+      </w:r>
+      <w:r>
+        <w:rPr>
+          <w:lang w:val="en-US" w:eastAsia="ru-RU"/>
+        </w:rPr>
+        <w:t xml:space="preserve"> [22]</w:t>
+      </w:r>
+    </w:p>
+    <w:p>
+      <w:pPr>
+        <w:rPr>
+          <w:lang w:val="en-US" w:eastAsia="ru-RU"/>
+        </w:rPr>
+      </w:pPr>
+      <w:r>
+        <w:rPr>
+          <w:lang w:val="en-US" w:eastAsia="ru-RU"/>
+        </w:rPr>
+        <w:t>SPK kernels will be used to obtain planets ephemerides, i.e. location of a target body given as a function of time.</w:t>
+      </w:r>
+      <w:r>
+        <w:rPr>
+          <w:lang w:val="en-US" w:eastAsia="ru-RU"/>
+        </w:rPr>
+        <w:t xml:space="preserve"> Specifically, kernel file DE430.bsp comprises all the necessary position and velocity related data needed for simulations.</w:t>
+      </w:r>
+    </w:p>
+    <w:p>
+      <w:pPr>
+        <w:rPr>
+          <w:lang w:val="en-US" w:eastAsia="ru-RU"/>
+        </w:rPr>
+      </w:pPr>
+      <w:r>
+        <w:rPr>
+          <w:lang w:val="en-US" w:eastAsia="ru-RU"/>
+        </w:rPr>
         <w:lastRenderedPageBreak/>
-        <w:t xml:space="preserve">As can be seen from the gravitational </w:t>
-      </w:r>
-      <w:r>
-        <w:rPr>
-          <w:lang w:val="en-US" w:eastAsia="ru-RU"/>
-        </w:rPr>
-        <w:t>acceleration part of the equations, one need to obtain relative distances between the acting bodies at different epochs and the respective products of gravitational constant and masses of the bodies.</w:t>
-      </w:r>
-      <w:proofErr w:type="gramEnd"/>
-    </w:p>
-    <w:p>
-      <w:pPr>
-        <w:rPr>
-          <w:lang w:val="en-US" w:eastAsia="ru-RU"/>
-        </w:rPr>
-      </w:pPr>
-      <w:r>
-        <w:rPr>
-          <w:lang w:val="en-US" w:eastAsia="ru-RU"/>
-        </w:rPr>
-        <w:t xml:space="preserve">All the values required for the force model are measured with respect to the Earth </w:t>
-      </w:r>
-      <w:proofErr w:type="spellStart"/>
-      <w:r>
-        <w:rPr>
-          <w:lang w:val="en-US" w:eastAsia="ru-RU"/>
-        </w:rPr>
-        <w:t>barycenter</w:t>
-      </w:r>
-      <w:proofErr w:type="spellEnd"/>
-      <w:r>
-        <w:rPr>
-          <w:lang w:val="en-US" w:eastAsia="ru-RU"/>
-        </w:rPr>
-        <w:t xml:space="preserve">. That is an adequate choice since the Earth is the closest body that has the biggest influence on a spacecraft orbiting around second </w:t>
-      </w:r>
-      <w:proofErr w:type="spellStart"/>
-      <w:r>
-        <w:rPr>
-          <w:lang w:val="en-US" w:eastAsia="ru-RU"/>
-        </w:rPr>
-        <w:t>Lagranian</w:t>
-      </w:r>
-      <w:proofErr w:type="spellEnd"/>
-      <w:r>
-        <w:rPr>
-          <w:lang w:val="en-US" w:eastAsia="ru-RU"/>
-        </w:rPr>
-        <w:t xml:space="preserve"> point</w:t>
-      </w:r>
-      <w:r>
-        <w:rPr>
-          <w:lang w:val="en-US" w:eastAsia="ru-RU"/>
-        </w:rPr>
-        <w:t>, which makes it logical to make the Earth the primary body for the gravitation acceleration part of the force model.</w:t>
-      </w:r>
-      <w:r>
-        <w:rPr>
-          <w:lang w:val="en-US" w:eastAsia="ru-RU"/>
-        </w:rPr>
-        <w:t xml:space="preserve"> Besides, all the operating commands will be sent from the </w:t>
-      </w:r>
-      <w:r>
-        <w:rPr>
-          <w:lang w:val="en-US" w:eastAsia="ru-RU"/>
-        </w:rPr>
-        <w:t>Earth.</w:t>
-      </w:r>
-    </w:p>
-    <w:p>
-      <w:pPr>
-        <w:rPr>
-          <w:lang w:val="en-US" w:eastAsia="ru-RU"/>
-        </w:rPr>
-      </w:pPr>
-      <w:r>
-        <w:rPr>
-          <w:lang w:val="en-US" w:eastAsia="ru-RU"/>
-        </w:rPr>
-        <w:t xml:space="preserve">To obtain celestial bodies positions, </w:t>
-      </w:r>
-      <w:r>
-        <w:rPr>
-          <w:lang w:val="en-US" w:eastAsia="ru-RU"/>
-        </w:rPr>
-        <w:t>a well-known SPICE Toolkit from NASA will be utilized. The toolkit is offered in different programming languages: C, FORTRAN, IDL and MATLAB. The reference can be found here [22].</w:t>
-      </w:r>
-    </w:p>
-    <w:p>
-      <w:pPr>
-        <w:rPr>
-          <w:lang w:val="en-US" w:eastAsia="ru-RU"/>
-        </w:rPr>
-      </w:pPr>
-      <w:r>
-        <w:rPr>
-          <w:lang w:val="en-US" w:eastAsia="ru-RU"/>
-        </w:rPr>
-        <w:t>The primary SPICE data sets are called “kernels”. Kernels are composed of navigation and other ancillary information that has been structured and formatted for easy access and correct use by the planetary science and engineering communities. Kernels are produced by mission operation centers.</w:t>
-      </w:r>
-      <w:r>
-        <w:rPr>
-          <w:lang w:val="en-US" w:eastAsia="ru-RU"/>
-        </w:rPr>
-        <w:t xml:space="preserve"> [22]</w:t>
-      </w:r>
-    </w:p>
-    <w:p>
-      <w:pPr>
-        <w:rPr>
-          <w:lang w:val="en-US" w:eastAsia="ru-RU"/>
-        </w:rPr>
-      </w:pPr>
-      <w:r>
-        <w:rPr>
-          <w:lang w:val="en-US" w:eastAsia="ru-RU"/>
-        </w:rPr>
-        <w:t>SPK kernels will be used to obtain planets ephemerides, i.e. location of a target body given as a function of time.</w:t>
-      </w:r>
-      <w:r>
-        <w:rPr>
-          <w:lang w:val="en-US" w:eastAsia="ru-RU"/>
-        </w:rPr>
-        <w:t xml:space="preserve"> Specifically, kernel file DE430.bsp comprises all the necessary position and velocity related data needed for simulations.</w:t>
-      </w:r>
-    </w:p>
-    <w:p>
-      <w:pPr>
-        <w:rPr>
-          <w:lang w:val="en-US" w:eastAsia="ru-RU"/>
-        </w:rPr>
-      </w:pPr>
-      <w:r>
-        <w:rPr>
-          <w:lang w:val="en-US" w:eastAsia="ru-RU"/>
-        </w:rPr>
         <w:t xml:space="preserve">PCK kernels contain data concerning physical </w:t>
       </w:r>
       <w:proofErr w:type="gramStart"/>
@@ -23613,7 +24489,6 @@
           <w:shd w:val="clear" w:color="auto" w:fill="FFFFFF"/>
           <w:lang w:val="en-US"/>
         </w:rPr>
-        <w:lastRenderedPageBreak/>
         <w:t>SUN_GM</w:t>
       </w:r>
       <w:r>
@@ -23986,6 +24861,7 @@
         <w:rPr>
           <w:lang w:val="en-US" w:eastAsia="ru-RU"/>
         </w:rPr>
+        <w:lastRenderedPageBreak/>
         <w:t xml:space="preserve">For that a special event handler function is created which first transforms the Earth-Centered coordinate </w:t>
       </w:r>
       <w:r>
@@ -24257,54 +25133,19 @@
     </w:p>
     <w:p>
       <w:pPr>
-        <w:rPr>
-          <w:lang w:val="en-US" w:eastAsia="ru-RU"/>
-        </w:rPr>
-      </w:pPr>
-    </w:p>
-    <w:p>
-      <w:pPr>
-        <w:rPr>
-          <w:lang w:val="en-US" w:eastAsia="ru-RU"/>
-        </w:rPr>
-      </w:pPr>
-    </w:p>
-    <w:p>
-      <w:pPr>
-        <w:rPr>
-          <w:lang w:val="en-US" w:eastAsia="ru-RU"/>
-        </w:rPr>
-      </w:pPr>
-    </w:p>
-    <w:p>
-      <w:pPr>
-        <w:rPr>
-          <w:lang w:val="en-US" w:eastAsia="ru-RU"/>
-        </w:rPr>
-      </w:pPr>
-    </w:p>
-    <w:p>
-      <w:pPr>
-        <w:rPr>
-          <w:lang w:val="en-US" w:eastAsia="ru-RU"/>
-        </w:rPr>
-      </w:pPr>
-    </w:p>
-    <w:p>
-      <w:pPr>
         <w:pStyle w:val="3"/>
         <w:rPr>
           <w:lang w:val="en-US" w:eastAsia="ru-RU"/>
         </w:rPr>
       </w:pPr>
-      <w:bookmarkStart w:id="234" w:name="_Toc468651514"/>
+      <w:bookmarkStart w:id="235" w:name="_Toc468651514"/>
       <w:r>
         <w:rPr>
           <w:lang w:val="en-US" w:eastAsia="ru-RU"/>
         </w:rPr>
         <w:t>Maneuver Calculation</w:t>
       </w:r>
-      <w:bookmarkEnd w:id="234"/>
+      <w:bookmarkEnd w:id="235"/>
     </w:p>
     <w:p>
       <w:pPr>
@@ -24376,7 +25217,13 @@
         <w:rPr>
           <w:lang w:val="en-US" w:eastAsia="ru-RU"/>
         </w:rPr>
-        <w:t xml:space="preserve">According to a theory discussed in section 4.1.4 quasi-periodic orbit around L2 can be achieved if the spacecraft crosses Y-plane (in L2-centered frame) perpendicularly, i.e. its </w:t>
+        <w:t>According to the</w:t>
+      </w:r>
+      <w:r>
+        <w:rPr>
+          <w:lang w:val="en-US" w:eastAsia="ru-RU"/>
+        </w:rPr>
+        <w:t xml:space="preserve"> theory discussed in section 4.1.4 quasi-periodic orbit around L2 can be achieved if the spacecraft crosses Y-plane (in L2-centered frame) perpendicularly, i.e. its </w:t>
       </w:r>
       <w:proofErr w:type="spellStart"/>
       <w:r>
@@ -24417,7 +25264,13 @@
         <w:rPr>
           <w:lang w:val="en-US" w:eastAsia="ru-RU"/>
         </w:rPr>
-        <w:t xml:space="preserve">The first objective is to transform the coordinates </w:t>
+        <w:t>The first objective is to transform the coordinates from Earth</w:t>
+      </w:r>
+      <w:r>
+        <w:rPr>
+          <w:lang w:val="en-US" w:eastAsia="ru-RU"/>
+        </w:rPr>
+        <w:t xml:space="preserve">-centered frame to L2-centered </w:t>
       </w:r>
       <w:proofErr w:type="gramStart"/>
       <w:r>
@@ -24431,7 +25284,7 @@
         <w:rPr>
           <w:lang w:val="en-US" w:eastAsia="ru-RU"/>
         </w:rPr>
-        <w:t xml:space="preserve"> from Earth-centered frame to L2-centered. </w:t>
+        <w:t>.</w:t>
       </w:r>
     </w:p>
     <w:p>
@@ -24833,6 +25686,7 @@
         <w:rPr>
           <w:lang w:val="en-US"/>
         </w:rPr>
+        <w:lastRenderedPageBreak/>
         <w:t>Note, however, that dynamic L2CENTERED frame have to be defined as a kernel file</w:t>
       </w:r>
       <w:r>
@@ -24904,7 +25758,6 @@
           <w:noProof/>
           <w:lang w:eastAsia="ru-RU"/>
         </w:rPr>
-        <w:lastRenderedPageBreak/>
         <w:drawing>
           <wp:inline distT="0" distB="0" distL="0" distR="0">
             <wp:extent cx="5440962" cy="6200775"/>
@@ -24970,26 +25823,39 @@
         <w:rPr>
           <w:lang w:val="en-US"/>
         </w:rPr>
-        <w:t>: Maneuver calculation flowchart</w:t>
-      </w:r>
-    </w:p>
-    <w:p>
-      <w:pPr>
-        <w:rPr>
-          <w:lang w:val="en-US"/>
-        </w:rPr>
-      </w:pPr>
-    </w:p>
-    <w:p>
-      <w:pPr>
-        <w:rPr>
-          <w:lang w:val="en-US"/>
-        </w:rPr>
-      </w:pPr>
-      <w:r>
-        <w:rPr>
-          <w:lang w:val="en-US"/>
-        </w:rPr>
+        <w:t>: Maneuver</w:t>
+      </w:r>
+      <w:r>
+        <w:rPr>
+          <w:lang w:val="en-US"/>
+        </w:rPr>
+        <w:t>s</w:t>
+      </w:r>
+      <w:r>
+        <w:rPr>
+          <w:lang w:val="en-US"/>
+        </w:rPr>
+        <w:t xml:space="preserve"> calculation flowchart</w:t>
+      </w:r>
+    </w:p>
+    <w:p>
+      <w:pPr>
+        <w:rPr>
+          <w:lang w:val="en-US"/>
+        </w:rPr>
+      </w:pPr>
+    </w:p>
+    <w:p>
+      <w:pPr>
+        <w:rPr>
+          <w:lang w:val="en-US"/>
+        </w:rPr>
+      </w:pPr>
+      <w:r>
+        <w:rPr>
+          <w:lang w:val="en-US"/>
+        </w:rPr>
+        <w:lastRenderedPageBreak/>
         <w:t xml:space="preserve">Differential corrector </w:t>
       </w:r>
       <w:r>
@@ -25070,7 +25936,6 @@
         <w:rPr>
           <w:lang w:val="en-US"/>
         </w:rPr>
-        <w:lastRenderedPageBreak/>
         <w:t xml:space="preserve">As an input for </w:t>
       </w:r>
       <w:proofErr w:type="spellStart"/>
@@ -25111,16 +25976,14 @@
         <w:rPr>
           <w:lang w:val="en-US"/>
         </w:rPr>
-        <w:t xml:space="preserve">or which solves numerically </w:t>
-      </w:r>
-      <w:proofErr w:type="gramStart"/>
-      <w:r>
-        <w:rPr>
-          <w:lang w:val="en-US"/>
-        </w:rPr>
-        <w:t>the  equation</w:t>
-      </w:r>
-      <w:proofErr w:type="gramEnd"/>
+        <w:t>or which solves numerically the  equation</w:t>
+      </w:r>
+      <w:r>
+        <w:rPr>
+          <w:lang w:val="en-US"/>
+        </w:rPr>
+        <w:t>s</w:t>
+      </w:r>
       <w:r>
         <w:rPr>
           <w:lang w:val="en-US"/>
@@ -25550,7 +26413,13 @@
         <w:rPr>
           <w:lang w:val="en-US"/>
         </w:rPr>
-        <w:t>Feed the value to the differential corrector for further adjustments (see flowchart above)</w:t>
+        <w:t>Pass</w:t>
+      </w:r>
+      <w:r>
+        <w:rPr>
+          <w:lang w:val="en-US"/>
+        </w:rPr>
+        <w:t xml:space="preserve"> the value to the differential corrector for further adjustments (see flowchart above)</w:t>
       </w:r>
     </w:p>
     <w:p>
@@ -25571,11 +26440,11 @@
       <w:pPr>
         <w:pStyle w:val="2"/>
       </w:pPr>
-      <w:bookmarkStart w:id="235" w:name="_Toc468651515"/>
+      <w:bookmarkStart w:id="236" w:name="_Toc468651515"/>
       <w:r>
         <w:t>Test Cases and Result</w:t>
       </w:r>
-      <w:bookmarkEnd w:id="235"/>
+      <w:bookmarkEnd w:id="236"/>
       <w:r>
         <w:t>s</w:t>
       </w:r>
@@ -25611,14 +26480,14 @@
           <w:lang w:val="en-US" w:eastAsia="ru-RU"/>
         </w:rPr>
       </w:pPr>
-      <w:bookmarkStart w:id="236" w:name="_Toc468651516"/>
+      <w:bookmarkStart w:id="237" w:name="_Toc468651516"/>
       <w:r>
         <w:rPr>
           <w:lang w:val="en-US" w:eastAsia="ru-RU"/>
         </w:rPr>
         <w:t>Force Model Simplification</w:t>
       </w:r>
-      <w:bookmarkEnd w:id="236"/>
+      <w:bookmarkEnd w:id="237"/>
     </w:p>
     <w:p>
       <w:pPr>
@@ -25669,7 +26538,6 @@
         <w:rPr>
           <w:lang w:val="en-US" w:eastAsia="ru-RU"/>
         </w:rPr>
-        <w:lastRenderedPageBreak/>
         <w:t>Force Model Simplification Test Results</w:t>
       </w:r>
     </w:p>
@@ -25883,12 +26751,12 @@
       <w:pPr>
         <w:pStyle w:val="1"/>
       </w:pPr>
-      <w:bookmarkStart w:id="237" w:name="_Toc468651517"/>
+      <w:bookmarkStart w:id="238" w:name="_Toc468651517"/>
       <w:r>
         <w:lastRenderedPageBreak/>
         <w:t>CONCLUSION</w:t>
       </w:r>
-      <w:bookmarkEnd w:id="237"/>
+      <w:bookmarkEnd w:id="238"/>
     </w:p>
     <w:p>
       <w:pPr>
@@ -25912,12 +26780,12 @@
       <w:pPr>
         <w:pStyle w:val="1"/>
       </w:pPr>
-      <w:bookmarkStart w:id="238" w:name="_Toc468651518"/>
+      <w:bookmarkStart w:id="239" w:name="_Toc468651518"/>
       <w:r>
         <w:lastRenderedPageBreak/>
         <w:t>REFERENCES</w:t>
       </w:r>
-      <w:bookmarkEnd w:id="238"/>
+      <w:bookmarkEnd w:id="239"/>
     </w:p>
     <w:p>
       <w:pPr>
@@ -27125,6 +27993,42 @@
           <w:lang w:val="en-US"/>
         </w:rPr>
         <w:t xml:space="preserve">I don’t know what to say here. </w:t>
+      </w:r>
+    </w:p>
+  </w:comment>
+  <w:comment w:id="234" w:author="Alex" w:date="2016-12-13T23:52:00Z" w:initials="A">
+    <w:p>
+      <w:pPr>
+        <w:pStyle w:val="a9"/>
+        <w:rPr>
+          <w:lang w:val="en-US"/>
+        </w:rPr>
+      </w:pPr>
+      <w:r>
+        <w:rPr>
+          <w:rStyle w:val="a8"/>
+        </w:rPr>
+        <w:annotationRef/>
+      </w:r>
+      <w:r>
+        <w:rPr>
+          <w:lang w:val="en-US"/>
+        </w:rPr>
+        <w:t xml:space="preserve">Or Should I actually </w:t>
+      </w:r>
+      <w:proofErr w:type="spellStart"/>
+      <w:r>
+        <w:rPr>
+          <w:lang w:val="en-US"/>
+        </w:rPr>
+        <w:t>inclide</w:t>
+      </w:r>
+      <w:proofErr w:type="spellEnd"/>
+      <w:r>
+        <w:rPr>
+          <w:lang w:val="en-US"/>
+        </w:rPr>
+        <w:t xml:space="preserve"> them in the equation in a force model?</w:t>
       </w:r>
     </w:p>
   </w:comment>
@@ -27154,7 +28058,7 @@
         <v:path o:extrusionok="f" gradientshapeok="t" o:connecttype="rect"/>
         <o:lock v:ext="edit" aspectratio="t"/>
       </v:shapetype>
-      <v:shape id="_x0000_i1029" type="#_x0000_t75" style="width:21pt;height:17.25pt;visibility:visible" o:bullet="t">
+      <v:shape id="_x0000_i1054" type="#_x0000_t75" style="width:21pt;height:17.25pt;visibility:visible" o:bullet="t">
         <v:imagedata r:id="rId1" o:title=""/>
       </v:shape>
     </w:pict>
@@ -30203,7 +31107,7 @@
     <w:lsdException w:name="Emphasis" w:semiHidden="0" w:uiPriority="20" w:unhideWhenUsed="0" w:qFormat="1"/>
     <w:lsdException w:name="Normal Table" w:semiHidden="0" w:unhideWhenUsed="0"/>
     <w:lsdException w:name="Table Web 2" w:semiHidden="0" w:unhideWhenUsed="0"/>
-    <w:lsdException w:name="Table Grid" w:semiHidden="0" w:uiPriority="39" w:unhideWhenUsed="0"/>
+    <w:lsdException w:name="Table Grid" w:semiHidden="0" w:uiPriority="59" w:unhideWhenUsed="0"/>
     <w:lsdException w:name="Table Theme" w:semiHidden="0" w:unhideWhenUsed="0"/>
     <w:lsdException w:name="Placeholder Text" w:unhideWhenUsed="0"/>
     <w:lsdException w:name="No Spacing" w:semiHidden="0" w:uiPriority="1" w:unhideWhenUsed="0" w:qFormat="1"/>
@@ -31002,296 +31906,26 @@
       <w:color w:val="808080"/>
     </w:rPr>
   </w:style>
-</w:styles>
-</file>
-
-<file path=word/glossary/document.xml><?xml version="1.0" encoding="utf-8"?>
-<w:glossaryDocument xmlns:ve="http://schemas.openxmlformats.org/markup-compatibility/2006" xmlns:o="urn:schemas-microsoft-com:office:office" xmlns:r="http://schemas.openxmlformats.org/officeDocument/2006/relationships" xmlns:m="http://schemas.openxmlformats.org/officeDocument/2006/math" xmlns:v="urn:schemas-microsoft-com:vml" xmlns:wp="http://schemas.openxmlformats.org/drawingml/2006/wordprocessingDrawing" xmlns:w10="urn:schemas-microsoft-com:office:word" xmlns:w="http://schemas.openxmlformats.org/wordprocessingml/2006/main" xmlns:wne="http://schemas.microsoft.com/office/word/2006/wordml">
-  <w:docParts/>
-</w:glossaryDocument>
-</file>
-
-<file path=word/glossary/fontTable.xml><?xml version="1.0" encoding="utf-8"?>
-<w:fonts xmlns:r="http://schemas.openxmlformats.org/officeDocument/2006/relationships" xmlns:w="http://schemas.openxmlformats.org/wordprocessingml/2006/main">
-  <w:font w:name="Symbol">
-    <w:panose1 w:val="05050102010706020507"/>
-    <w:charset w:val="02"/>
-    <w:family w:val="roman"/>
-    <w:pitch w:val="variable"/>
-    <w:sig w:usb0="00000000" w:usb1="10000000" w:usb2="00000000" w:usb3="00000000" w:csb0="80000000" w:csb1="00000000"/>
-  </w:font>
-  <w:font w:name="Times New Roman">
-    <w:panose1 w:val="02020603050405020304"/>
-    <w:charset w:val="CC"/>
-    <w:family w:val="roman"/>
-    <w:pitch w:val="variable"/>
-    <w:sig w:usb0="E0002AFF" w:usb1="C0007841" w:usb2="00000009" w:usb3="00000000" w:csb0="000001FF" w:csb1="00000000"/>
-  </w:font>
-  <w:font w:name="Courier New">
-    <w:panose1 w:val="02070309020205020404"/>
-    <w:charset w:val="CC"/>
-    <w:family w:val="modern"/>
-    <w:pitch w:val="fixed"/>
-    <w:sig w:usb0="E0002AFF" w:usb1="C0007843" w:usb2="00000009" w:usb3="00000000" w:csb0="000001FF" w:csb1="00000000"/>
-  </w:font>
-  <w:font w:name="Wingdings">
-    <w:panose1 w:val="05000000000000000000"/>
-    <w:charset w:val="02"/>
-    <w:family w:val="auto"/>
-    <w:pitch w:val="variable"/>
-    <w:sig w:usb0="00000000" w:usb1="10000000" w:usb2="00000000" w:usb3="00000000" w:csb0="80000000" w:csb1="00000000"/>
-  </w:font>
-  <w:font w:name="Calibri">
-    <w:panose1 w:val="020F0502020204030204"/>
-    <w:charset w:val="CC"/>
-    <w:family w:val="swiss"/>
-    <w:pitch w:val="variable"/>
-    <w:sig w:usb0="E00002FF" w:usb1="4000ACFF" w:usb2="00000001" w:usb3="00000000" w:csb0="0000019F" w:csb1="00000000"/>
-  </w:font>
-  <w:font w:name="Calibri Light">
-    <w:panose1 w:val="020F0302020204030204"/>
-    <w:charset w:val="CC"/>
-    <w:family w:val="swiss"/>
-    <w:pitch w:val="variable"/>
-    <w:sig w:usb0="A00002EF" w:usb1="4000207B" w:usb2="00000000" w:usb3="00000000" w:csb0="0000019F" w:csb1="00000000"/>
-  </w:font>
-  <w:font w:name="Helvetica">
-    <w:panose1 w:val="020B0604020202020204"/>
-    <w:charset w:val="CC"/>
-    <w:family w:val="swiss"/>
-    <w:pitch w:val="variable"/>
-    <w:sig w:usb0="E0002AFF" w:usb1="C0007843" w:usb2="00000009" w:usb3="00000000" w:csb0="000001FF" w:csb1="00000000"/>
-  </w:font>
-  <w:font w:name="Cambria Math">
-    <w:panose1 w:val="02040503050406030204"/>
-    <w:charset w:val="CC"/>
-    <w:family w:val="roman"/>
-    <w:pitch w:val="variable"/>
-    <w:sig w:usb0="E00002FF" w:usb1="420024FF" w:usb2="00000000" w:usb3="00000000" w:csb0="0000019F" w:csb1="00000000"/>
-  </w:font>
-  <w:font w:name="Consolas">
-    <w:panose1 w:val="020B0609020204030204"/>
-    <w:charset w:val="CC"/>
-    <w:family w:val="modern"/>
-    <w:pitch w:val="fixed"/>
-    <w:sig w:usb0="E10002FF" w:usb1="4000FCFF" w:usb2="00000009" w:usb3="00000000" w:csb0="0000019F" w:csb1="00000000"/>
-  </w:font>
-  <w:font w:name="Cambria">
-    <w:panose1 w:val="02040503050406030204"/>
-    <w:charset w:val="CC"/>
-    <w:family w:val="roman"/>
-    <w:pitch w:val="variable"/>
-    <w:sig w:usb0="E00002FF" w:usb1="400004FF" w:usb2="00000000" w:usb3="00000000" w:csb0="0000019F" w:csb1="00000000"/>
-  </w:font>
-</w:fonts>
-</file>
-
-<file path=word/glossary/settings.xml><?xml version="1.0" encoding="utf-8"?>
-<w:settings xmlns:o="urn:schemas-microsoft-com:office:office" xmlns:r="http://schemas.openxmlformats.org/officeDocument/2006/relationships" xmlns:m="http://schemas.openxmlformats.org/officeDocument/2006/math" xmlns:v="urn:schemas-microsoft-com:vml" xmlns:w10="urn:schemas-microsoft-com:office:word" xmlns:w="http://schemas.openxmlformats.org/wordprocessingml/2006/main" xmlns:sl="http://schemas.openxmlformats.org/schemaLibrary/2006/main">
-  <w:view w:val="normal"/>
-  <w:defaultTabStop w:val="708"/>
-  <w:characterSpacingControl w:val="doNotCompress"/>
-  <w:compat>
-    <w:useFELayout/>
-  </w:compat>
-  <w:rsids>
-    <w:rsidRoot w:val="0050191E"/>
-    <w:rsid w:val="0050191E"/>
-  </w:rsids>
-  <m:mathPr>
-    <m:mathFont m:val="Cambria Math"/>
-    <m:brkBin m:val="before"/>
-    <m:brkBinSub m:val="--"/>
-    <m:smallFrac m:val="off"/>
-    <m:dispDef/>
-    <m:lMargin m:val="0"/>
-    <m:rMargin m:val="0"/>
-    <m:defJc m:val="centerGroup"/>
-    <m:wrapIndent m:val="1440"/>
-    <m:intLim m:val="subSup"/>
-    <m:naryLim m:val="undOvr"/>
-  </m:mathPr>
-  <w:themeFontLang w:val="ru-RU"/>
-  <w:clrSchemeMapping w:bg1="light1" w:t1="dark1" w:bg2="light2" w:t2="dark2" w:accent1="accent1" w:accent2="accent2" w:accent3="accent3" w:accent4="accent4" w:accent5="accent5" w:accent6="accent6" w:hyperlink="hyperlink" w:followedHyperlink="followedHyperlink"/>
-  <w:decimalSymbol w:val=","/>
-  <w:listSeparator w:val=";"/>
-</w:settings>
-</file>
-
-<file path=word/glossary/styles.xml><?xml version="1.0" encoding="utf-8"?>
-<w:styles xmlns:r="http://schemas.openxmlformats.org/officeDocument/2006/relationships" xmlns:w="http://schemas.openxmlformats.org/wordprocessingml/2006/main">
-  <w:docDefaults>
-    <w:rPrDefault>
-      <w:rPr>
-        <w:rFonts w:asciiTheme="minorHAnsi" w:eastAsiaTheme="minorEastAsia" w:hAnsiTheme="minorHAnsi" w:cstheme="minorBidi"/>
-        <w:sz w:val="22"/>
-        <w:szCs w:val="22"/>
-        <w:lang w:val="ru-RU" w:eastAsia="ru-RU" w:bidi="ar-SA"/>
-      </w:rPr>
-    </w:rPrDefault>
-    <w:pPrDefault>
-      <w:pPr>
-        <w:spacing w:after="200" w:line="276" w:lineRule="auto"/>
-      </w:pPr>
-    </w:pPrDefault>
-  </w:docDefaults>
-  <w:latentStyles w:defLockedState="0" w:defUIPriority="99" w:defSemiHidden="1" w:defUnhideWhenUsed="1" w:defQFormat="0" w:count="267">
-    <w:lsdException w:name="Normal" w:semiHidden="0" w:uiPriority="0" w:unhideWhenUsed="0" w:qFormat="1"/>
-    <w:lsdException w:name="heading 1" w:semiHidden="0" w:uiPriority="9" w:unhideWhenUsed="0" w:qFormat="1"/>
-    <w:lsdException w:name="heading 2" w:uiPriority="9" w:qFormat="1"/>
-    <w:lsdException w:name="heading 3" w:uiPriority="9" w:qFormat="1"/>
-    <w:lsdException w:name="heading 4" w:uiPriority="9" w:qFormat="1"/>
-    <w:lsdException w:name="heading 5" w:uiPriority="9" w:qFormat="1"/>
-    <w:lsdException w:name="heading 6" w:uiPriority="9" w:qFormat="1"/>
-    <w:lsdException w:name="heading 7" w:uiPriority="9" w:qFormat="1"/>
-    <w:lsdException w:name="heading 8" w:uiPriority="9" w:qFormat="1"/>
-    <w:lsdException w:name="heading 9" w:uiPriority="9" w:qFormat="1"/>
-    <w:lsdException w:name="toc 1" w:uiPriority="39"/>
-    <w:lsdException w:name="toc 2" w:uiPriority="39"/>
-    <w:lsdException w:name="toc 3" w:uiPriority="39"/>
-    <w:lsdException w:name="toc 4" w:uiPriority="39"/>
-    <w:lsdException w:name="toc 5" w:uiPriority="39"/>
-    <w:lsdException w:name="toc 6" w:uiPriority="39"/>
-    <w:lsdException w:name="toc 7" w:uiPriority="39"/>
-    <w:lsdException w:name="toc 8" w:uiPriority="39"/>
-    <w:lsdException w:name="toc 9" w:uiPriority="39"/>
-    <w:lsdException w:name="caption" w:uiPriority="35" w:qFormat="1"/>
-    <w:lsdException w:name="Title" w:semiHidden="0" w:uiPriority="10" w:unhideWhenUsed="0" w:qFormat="1"/>
-    <w:lsdException w:name="Default Paragraph Font" w:uiPriority="1"/>
-    <w:lsdException w:name="Subtitle" w:semiHidden="0" w:uiPriority="11" w:unhideWhenUsed="0" w:qFormat="1"/>
-    <w:lsdException w:name="Strong" w:semiHidden="0" w:uiPriority="22" w:unhideWhenUsed="0" w:qFormat="1"/>
-    <w:lsdException w:name="Emphasis" w:semiHidden="0" w:uiPriority="20" w:unhideWhenUsed="0" w:qFormat="1"/>
-    <w:lsdException w:name="Table Grid" w:semiHidden="0" w:uiPriority="59" w:unhideWhenUsed="0"/>
-    <w:lsdException w:name="Placeholder Text" w:unhideWhenUsed="0"/>
-    <w:lsdException w:name="No Spacing" w:semiHidden="0" w:uiPriority="1" w:unhideWhenUsed="0" w:qFormat="1"/>
-    <w:lsdException w:name="Light Shading" w:semiHidden="0" w:uiPriority="60" w:unhideWhenUsed="0"/>
-    <w:lsdException w:name="Light List" w:semiHidden="0" w:uiPriority="61" w:unhideWhenUsed="0"/>
-    <w:lsdException w:name="Light Grid" w:semiHidden="0" w:uiPriority="62" w:unhideWhenUsed="0"/>
-    <w:lsdException w:name="Medium Shading 1" w:semiHidden="0" w:uiPriority="63" w:unhideWhenUsed="0"/>
-    <w:lsdException w:name="Medium Shading 2" w:semiHidden="0" w:uiPriority="64" w:unhideWhenUsed="0"/>
-    <w:lsdException w:name="Medium List 1" w:semiHidden="0" w:uiPriority="65" w:unhideWhenUsed="0"/>
-    <w:lsdException w:name="Medium List 2" w:semiHidden="0" w:uiPriority="66" w:unhideWhenUsed="0"/>
-    <w:lsdException w:name="Medium Grid 1" w:semiHidden="0" w:uiPriority="67" w:unhideWhenUsed="0"/>
-    <w:lsdException w:name="Medium Grid 2" w:semiHidden="0" w:uiPriority="68" w:unhideWhenUsed="0"/>
-    <w:lsdException w:name="Medium Grid 3" w:semiHidden="0" w:uiPriority="69" w:unhideWhenUsed="0"/>
-    <w:lsdException w:name="Dark List" w:semiHidden="0" w:uiPriority="70" w:unhideWhenUsed="0"/>
-    <w:lsdException w:name="Colorful Shading" w:semiHidden="0" w:uiPriority="71" w:unhideWhenUsed="0"/>
-    <w:lsdException w:name="Colorful List" w:semiHidden="0" w:uiPriority="72" w:unhideWhenUsed="0"/>
-    <w:lsdException w:name="Colorful Grid" w:semiHidden="0" w:uiPriority="73" w:unhideWhenUsed="0"/>
-    <w:lsdException w:name="Light Shading Accent 1" w:semiHidden="0" w:uiPriority="60" w:unhideWhenUsed="0"/>
-    <w:lsdException w:name="Light List Accent 1" w:semiHidden="0" w:uiPriority="61" w:unhideWhenUsed="0"/>
-    <w:lsdException w:name="Light Grid Accent 1" w:semiHidden="0" w:uiPriority="62" w:unhideWhenUsed="0"/>
-    <w:lsdException w:name="Medium Shading 1 Accent 1" w:semiHidden="0" w:uiPriority="63" w:unhideWhenUsed="0"/>
-    <w:lsdException w:name="Medium Shading 2 Accent 1" w:semiHidden="0" w:uiPriority="64" w:unhideWhenUsed="0"/>
-    <w:lsdException w:name="Medium List 1 Accent 1" w:semiHidden="0" w:uiPriority="65" w:unhideWhenUsed="0"/>
-    <w:lsdException w:name="Revision" w:unhideWhenUsed="0"/>
-    <w:lsdException w:name="List Paragraph" w:semiHidden="0" w:uiPriority="34" w:unhideWhenUsed="0" w:qFormat="1"/>
-    <w:lsdException w:name="Quote" w:semiHidden="0" w:uiPriority="29" w:unhideWhenUsed="0" w:qFormat="1"/>
-    <w:lsdException w:name="Intense Quote" w:semiHidden="0" w:uiPriority="30" w:unhideWhenUsed="0" w:qFormat="1"/>
-    <w:lsdException w:name="Medium List 2 Accent 1" w:semiHidden="0" w:uiPriority="66" w:unhideWhenUsed="0"/>
-    <w:lsdException w:name="Medium Grid 1 Accent 1" w:semiHidden="0" w:uiPriority="67" w:unhideWhenUsed="0"/>
-    <w:lsdException w:name="Medium Grid 2 Accent 1" w:semiHidden="0" w:uiPriority="68" w:unhideWhenUsed="0"/>
-    <w:lsdException w:name="Medium Grid 3 Accent 1" w:semiHidden="0" w:uiPriority="69" w:unhideWhenUsed="0"/>
-    <w:lsdException w:name="Dark List Accent 1" w:semiHidden="0" w:uiPriority="70" w:unhideWhenUsed="0"/>
-    <w:lsdException w:name="Colorful Shading Accent 1" w:semiHidden="0" w:uiPriority="71" w:unhideWhenUsed="0"/>
-    <w:lsdException w:name="Colorful List Accent 1" w:semiHidden="0" w:uiPriority="72" w:unhideWhenUsed="0"/>
-    <w:lsdException w:name="Colorful Grid Accent 1" w:semiHidden="0" w:uiPriority="73" w:unhideWhenUsed="0"/>
-    <w:lsdException w:name="Light Shading Accent 2" w:semiHidden="0" w:uiPriority="60" w:unhideWhenUsed="0"/>
-    <w:lsdException w:name="Light List Accent 2" w:semiHidden="0" w:uiPriority="61" w:unhideWhenUsed="0"/>
-    <w:lsdException w:name="Light Grid Accent 2" w:semiHidden="0" w:uiPriority="62" w:unhideWhenUsed="0"/>
-    <w:lsdException w:name="Medium Shading 1 Accent 2" w:semiHidden="0" w:uiPriority="63" w:unhideWhenUsed="0"/>
-    <w:lsdException w:name="Medium Shading 2 Accent 2" w:semiHidden="0" w:uiPriority="64" w:unhideWhenUsed="0"/>
-    <w:lsdException w:name="Medium List 1 Accent 2" w:semiHidden="0" w:uiPriority="65" w:unhideWhenUsed="0"/>
-    <w:lsdException w:name="Medium List 2 Accent 2" w:semiHidden="0" w:uiPriority="66" w:unhideWhenUsed="0"/>
-    <w:lsdException w:name="Medium Grid 1 Accent 2" w:semiHidden="0" w:uiPriority="67" w:unhideWhenUsed="0"/>
-    <w:lsdException w:name="Medium Grid 2 Accent 2" w:semiHidden="0" w:uiPriority="68" w:unhideWhenUsed="0"/>
-    <w:lsdException w:name="Medium Grid 3 Accent 2" w:semiHidden="0" w:uiPriority="69" w:unhideWhenUsed="0"/>
-    <w:lsdException w:name="Dark List Accent 2" w:semiHidden="0" w:uiPriority="70" w:unhideWhenUsed="0"/>
-    <w:lsdException w:name="Colorful Shading Accent 2" w:semiHidden="0" w:uiPriority="71" w:unhideWhenUsed="0"/>
-    <w:lsdException w:name="Colorful List Accent 2" w:semiHidden="0" w:uiPriority="72" w:unhideWhenUsed="0"/>
-    <w:lsdException w:name="Colorful Grid Accent 2" w:semiHidden="0" w:uiPriority="73" w:unhideWhenUsed="0"/>
-    <w:lsdException w:name="Light Shading Accent 3" w:semiHidden="0" w:uiPriority="60" w:unhideWhenUsed="0"/>
-    <w:lsdException w:name="Light List Accent 3" w:semiHidden="0" w:uiPriority="61" w:unhideWhenUsed="0"/>
-    <w:lsdException w:name="Light Grid Accent 3" w:semiHidden="0" w:uiPriority="62" w:unhideWhenUsed="0"/>
-    <w:lsdException w:name="Medium Shading 1 Accent 3" w:semiHidden="0" w:uiPriority="63" w:unhideWhenUsed="0"/>
-    <w:lsdException w:name="Medium Shading 2 Accent 3" w:semiHidden="0" w:uiPriority="64" w:unhideWhenUsed="0"/>
-    <w:lsdException w:name="Medium List 1 Accent 3" w:semiHidden="0" w:uiPriority="65" w:unhideWhenUsed="0"/>
-    <w:lsdException w:name="Medium List 2 Accent 3" w:semiHidden="0" w:uiPriority="66" w:unhideWhenUsed="0"/>
-    <w:lsdException w:name="Medium Grid 1 Accent 3" w:semiHidden="0" w:uiPriority="67" w:unhideWhenUsed="0"/>
-    <w:lsdException w:name="Medium Grid 2 Accent 3" w:semiHidden="0" w:uiPriority="68" w:unhideWhenUsed="0"/>
-    <w:lsdException w:name="Medium Grid 3 Accent 3" w:semiHidden="0" w:uiPriority="69" w:unhideWhenUsed="0"/>
-    <w:lsdException w:name="Dark List Accent 3" w:semiHidden="0" w:uiPriority="70" w:unhideWhenUsed="0"/>
-    <w:lsdException w:name="Colorful Shading Accent 3" w:semiHidden="0" w:uiPriority="71" w:unhideWhenUsed="0"/>
-    <w:lsdException w:name="Colorful List Accent 3" w:semiHidden="0" w:uiPriority="72" w:unhideWhenUsed="0"/>
-    <w:lsdException w:name="Colorful Grid Accent 3" w:semiHidden="0" w:uiPriority="73" w:unhideWhenUsed="0"/>
-    <w:lsdException w:name="Light Shading Accent 4" w:semiHidden="0" w:uiPriority="60" w:unhideWhenUsed="0"/>
-    <w:lsdException w:name="Light List Accent 4" w:semiHidden="0" w:uiPriority="61" w:unhideWhenUsed="0"/>
-    <w:lsdException w:name="Light Grid Accent 4" w:semiHidden="0" w:uiPriority="62" w:unhideWhenUsed="0"/>
-    <w:lsdException w:name="Medium Shading 1 Accent 4" w:semiHidden="0" w:uiPriority="63" w:unhideWhenUsed="0"/>
-    <w:lsdException w:name="Medium Shading 2 Accent 4" w:semiHidden="0" w:uiPriority="64" w:unhideWhenUsed="0"/>
-    <w:lsdException w:name="Medium List 1 Accent 4" w:semiHidden="0" w:uiPriority="65" w:unhideWhenUsed="0"/>
-    <w:lsdException w:name="Medium List 2 Accent 4" w:semiHidden="0" w:uiPriority="66" w:unhideWhenUsed="0"/>
-    <w:lsdException w:name="Medium Grid 1 Accent 4" w:semiHidden="0" w:uiPriority="67" w:unhideWhenUsed="0"/>
-    <w:lsdException w:name="Medium Grid 2 Accent 4" w:semiHidden="0" w:uiPriority="68" w:unhideWhenUsed="0"/>
-    <w:lsdException w:name="Medium Grid 3 Accent 4" w:semiHidden="0" w:uiPriority="69" w:unhideWhenUsed="0"/>
-    <w:lsdException w:name="Dark List Accent 4" w:semiHidden="0" w:uiPriority="70" w:unhideWhenUsed="0"/>
-    <w:lsdException w:name="Colorful Shading Accent 4" w:semiHidden="0" w:uiPriority="71" w:unhideWhenUsed="0"/>
-    <w:lsdException w:name="Colorful List Accent 4" w:semiHidden="0" w:uiPriority="72" w:unhideWhenUsed="0"/>
-    <w:lsdException w:name="Colorful Grid Accent 4" w:semiHidden="0" w:uiPriority="73" w:unhideWhenUsed="0"/>
-    <w:lsdException w:name="Light Shading Accent 5" w:semiHidden="0" w:uiPriority="60" w:unhideWhenUsed="0"/>
-    <w:lsdException w:name="Light List Accent 5" w:semiHidden="0" w:uiPriority="61" w:unhideWhenUsed="0"/>
-    <w:lsdException w:name="Light Grid Accent 5" w:semiHidden="0" w:uiPriority="62" w:unhideWhenUsed="0"/>
-    <w:lsdException w:name="Medium Shading 1 Accent 5" w:semiHidden="0" w:uiPriority="63" w:unhideWhenUsed="0"/>
-    <w:lsdException w:name="Medium Shading 2 Accent 5" w:semiHidden="0" w:uiPriority="64" w:unhideWhenUsed="0"/>
-    <w:lsdException w:name="Medium List 1 Accent 5" w:semiHidden="0" w:uiPriority="65" w:unhideWhenUsed="0"/>
-    <w:lsdException w:name="Medium List 2 Accent 5" w:semiHidden="0" w:uiPriority="66" w:unhideWhenUsed="0"/>
-    <w:lsdException w:name="Medium Grid 1 Accent 5" w:semiHidden="0" w:uiPriority="67" w:unhideWhenUsed="0"/>
-    <w:lsdException w:name="Medium Grid 2 Accent 5" w:semiHidden="0" w:uiPriority="68" w:unhideWhenUsed="0"/>
-    <w:lsdException w:name="Medium Grid 3 Accent 5" w:semiHidden="0" w:uiPriority="69" w:unhideWhenUsed="0"/>
-    <w:lsdException w:name="Dark List Accent 5" w:semiHidden="0" w:uiPriority="70" w:unhideWhenUsed="0"/>
-    <w:lsdException w:name="Colorful Shading Accent 5" w:semiHidden="0" w:uiPriority="71" w:unhideWhenUsed="0"/>
-    <w:lsdException w:name="Colorful List Accent 5" w:semiHidden="0" w:uiPriority="72" w:unhideWhenUsed="0"/>
-    <w:lsdException w:name="Colorful Grid Accent 5" w:semiHidden="0" w:uiPriority="73" w:unhideWhenUsed="0"/>
-    <w:lsdException w:name="Light Shading Accent 6" w:semiHidden="0" w:uiPriority="60" w:unhideWhenUsed="0"/>
-    <w:lsdException w:name="Light List Accent 6" w:semiHidden="0" w:uiPriority="61" w:unhideWhenUsed="0"/>
-    <w:lsdException w:name="Light Grid Accent 6" w:semiHidden="0" w:uiPriority="62" w:unhideWhenUsed="0"/>
-    <w:lsdException w:name="Medium Shading 1 Accent 6" w:semiHidden="0" w:uiPriority="63" w:unhideWhenUsed="0"/>
-    <w:lsdException w:name="Medium Shading 2 Accent 6" w:semiHidden="0" w:uiPriority="64" w:unhideWhenUsed="0"/>
-    <w:lsdException w:name="Medium List 1 Accent 6" w:semiHidden="0" w:uiPriority="65" w:unhideWhenUsed="0"/>
-    <w:lsdException w:name="Medium List 2 Accent 6" w:semiHidden="0" w:uiPriority="66" w:unhideWhenUsed="0"/>
-    <w:lsdException w:name="Medium Grid 1 Accent 6" w:semiHidden="0" w:uiPriority="67" w:unhideWhenUsed="0"/>
-    <w:lsdException w:name="Medium Grid 2 Accent 6" w:semiHidden="0" w:uiPriority="68" w:unhideWhenUsed="0"/>
-    <w:lsdException w:name="Medium Grid 3 Accent 6" w:semiHidden="0" w:uiPriority="69" w:unhideWhenUsed="0"/>
-    <w:lsdException w:name="Dark List Accent 6" w:semiHidden="0" w:uiPriority="70" w:unhideWhenUsed="0"/>
-    <w:lsdException w:name="Colorful Shading Accent 6" w:semiHidden="0" w:uiPriority="71" w:unhideWhenUsed="0"/>
-    <w:lsdException w:name="Colorful List Accent 6" w:semiHidden="0" w:uiPriority="72" w:unhideWhenUsed="0"/>
-    <w:lsdException w:name="Colorful Grid Accent 6" w:semiHidden="0" w:uiPriority="73" w:unhideWhenUsed="0"/>
-    <w:lsdException w:name="Subtle Emphasis" w:semiHidden="0" w:uiPriority="19" w:unhideWhenUsed="0" w:qFormat="1"/>
-    <w:lsdException w:name="Intense Emphasis" w:semiHidden="0" w:uiPriority="21" w:unhideWhenUsed="0" w:qFormat="1"/>
-    <w:lsdException w:name="Subtle Reference" w:semiHidden="0" w:uiPriority="31" w:unhideWhenUsed="0" w:qFormat="1"/>
-    <w:lsdException w:name="Intense Reference" w:semiHidden="0" w:uiPriority="32" w:unhideWhenUsed="0" w:qFormat="1"/>
-    <w:lsdException w:name="Book Title" w:semiHidden="0" w:uiPriority="33" w:unhideWhenUsed="0" w:qFormat="1"/>
-    <w:lsdException w:name="Bibliography" w:uiPriority="37"/>
-    <w:lsdException w:name="TOC Heading" w:uiPriority="39" w:qFormat="1"/>
-  </w:latentStyles>
-  <w:style w:type="paragraph" w:default="1" w:styleId="a">
-    <w:name w:val="Normal"/>
-    <w:qFormat/>
-  </w:style>
-  <w:style w:type="character" w:default="1" w:styleId="a0">
-    <w:name w:val="Default Paragraph Font"/>
-    <w:uiPriority w:val="1"/>
-    <w:semiHidden/>
-    <w:unhideWhenUsed/>
-  </w:style>
-  <w:style w:type="table" w:default="1" w:styleId="a1">
-    <w:name w:val="Normal Table"/>
-    <w:uiPriority w:val="99"/>
-    <w:semiHidden/>
-    <w:unhideWhenUsed/>
-    <w:qFormat/>
+  <w:style w:type="table" w:styleId="af0">
+    <w:name w:val="Table Grid"/>
+    <w:basedOn w:val="a1"/>
+    <w:uiPriority w:val="59"/>
+    <w:rsid w:val="00D473EA"/>
+    <w:rPr>
+      <w:sz w:val="22"/>
+      <w:szCs w:val="22"/>
+      <w:lang w:val="ru-RU"/>
+    </w:rPr>
     <w:tblPr>
       <w:tblInd w:w="0" w:type="dxa"/>
+      <w:tblBorders>
+        <w:top w:val="single" w:sz="4" w:space="0" w:color="000000" w:themeColor="text1"/>
+        <w:left w:val="single" w:sz="4" w:space="0" w:color="000000" w:themeColor="text1"/>
+        <w:bottom w:val="single" w:sz="4" w:space="0" w:color="000000" w:themeColor="text1"/>
+        <w:right w:val="single" w:sz="4" w:space="0" w:color="000000" w:themeColor="text1"/>
+        <w:insideH w:val="single" w:sz="4" w:space="0" w:color="000000" w:themeColor="text1"/>
+        <w:insideV w:val="single" w:sz="4" w:space="0" w:color="000000" w:themeColor="text1"/>
+      </w:tblBorders>
       <w:tblCellMar>
         <w:top w:w="0" w:type="dxa"/>
         <w:left w:w="108" w:type="dxa"/>
@@ -31300,37 +31934,7 @@
       </w:tblCellMar>
     </w:tblPr>
   </w:style>
-  <w:style w:type="numbering" w:default="1" w:styleId="a2">
-    <w:name w:val="No List"/>
-    <w:uiPriority w:val="99"/>
-    <w:semiHidden/>
-    <w:unhideWhenUsed/>
-  </w:style>
-  <w:style w:type="character" w:styleId="a3">
-    <w:name w:val="Placeholder Text"/>
-    <w:basedOn w:val="a0"/>
-    <w:uiPriority w:val="99"/>
-    <w:semiHidden/>
-    <w:rsid w:val="0050191E"/>
-    <w:rPr>
-      <w:color w:val="808080"/>
-    </w:rPr>
-  </w:style>
-  <w:style w:type="paragraph" w:customStyle="1" w:styleId="DA65D25C131148C7BED9211E4248B0A0">
-    <w:name w:val="DA65D25C131148C7BED9211E4248B0A0"/>
-    <w:rsid w:val="0050191E"/>
-  </w:style>
-  <w:style w:type="paragraph" w:customStyle="1" w:styleId="9AA939DBF4BD4E0C8967AE3DA7059314">
-    <w:name w:val="9AA939DBF4BD4E0C8967AE3DA7059314"/>
-    <w:rsid w:val="0050191E"/>
-  </w:style>
 </w:styles>
-</file>
-
-<file path=word/glossary/webSettings.xml><?xml version="1.0" encoding="utf-8"?>
-<w:webSettings xmlns:r="http://schemas.openxmlformats.org/officeDocument/2006/relationships" xmlns:w="http://schemas.openxmlformats.org/wordprocessingml/2006/main">
-  <w:optimizeForBrowser/>
-</w:webSettings>
 </file>
 
 <file path=word/theme/theme1.xml><?xml version="1.0" encoding="utf-8"?>
@@ -31588,7 +32192,7 @@
   <a:extraClrSchemeLst/>
   <a:extLst>
     <a:ext uri="{05A4C25C-085E-4340-85A3-A5531E510DB2}">
-      <thm15:themeFamily xmlns:thm15="http://schemas.microsoft.com/office/thememl/2012/main" xmlns="" name="Office Theme" id="{62F939B6-93AF-4DB8-9C6B-D6C7DFDC589F}" vid="{4A3C46E8-61CC-4603-A589-7422A47A8E4A}"/>
+      <thm15:themeFamily xmlns="" xmlns:thm15="http://schemas.microsoft.com/office/thememl/2012/main" name="Office Theme" id="{62F939B6-93AF-4DB8-9C6B-D6C7DFDC589F}" vid="{4A3C46E8-61CC-4603-A589-7422A47A8E4A}"/>
     </a:ext>
   </a:extLst>
 </a:theme>
@@ -31599,7 +32203,7 @@
 </file>
 
 <file path=customXml/itemProps1.xml><?xml version="1.0" encoding="utf-8"?>
-<ds:datastoreItem xmlns:ds="http://schemas.openxmlformats.org/officeDocument/2006/customXml" ds:itemID="{4D8955DD-8301-4812-9165-311881F7869A}">
+<ds:datastoreItem xmlns:ds="http://schemas.openxmlformats.org/officeDocument/2006/customXml" ds:itemID="{5D624C85-798C-4E22-A3D8-E6351512BF01}">
   <ds:schemaRefs>
     <ds:schemaRef ds:uri="http://schemas.openxmlformats.org/officeDocument/2006/bibliography"/>
   </ds:schemaRefs>

</xml_diff>